<commit_message>
Att docs produto e cliente
Finalizando Cliente e penultima versao do CLiente
</commit_message>
<xml_diff>
--- a/Documentações/Documento de Requisitos do Cliente.docx
+++ b/Documentações/Documento de Requisitos do Cliente.docx
@@ -2,449 +2,189 @@
 <file path=word/document.xml><?xml version="1.0" encoding="utf-8"?>
 <w:document xmlns:wpc="http://schemas.microsoft.com/office/word/2010/wordprocessingCanvas" xmlns:cx="http://schemas.microsoft.com/office/drawing/2014/chartex" xmlns:cx1="http://schemas.microsoft.com/office/drawing/2015/9/8/chartex" xmlns:mc="http://schemas.openxmlformats.org/markup-compatibility/2006" xmlns:o="urn:schemas-microsoft-com:office:office" xmlns:r="http://schemas.openxmlformats.org/officeDocument/2006/relationships" xmlns:m="http://schemas.openxmlformats.org/officeDocument/2006/math" xmlns:v="urn:schemas-microsoft-com:vml" xmlns:wp14="http://schemas.microsoft.com/office/word/2010/wordprocessingDrawing" xmlns:wp="http://schemas.openxmlformats.org/drawingml/2006/wordprocessingDrawing" xmlns:w10="urn:schemas-microsoft-com:office:word" xmlns:w="http://schemas.openxmlformats.org/wordprocessingml/2006/main" xmlns:w14="http://schemas.microsoft.com/office/word/2010/wordml" xmlns:w15="http://schemas.microsoft.com/office/word/2012/wordml" xmlns:w16se="http://schemas.microsoft.com/office/word/2015/wordml/symex" xmlns:wpg="http://schemas.microsoft.com/office/word/2010/wordprocessingGroup" xmlns:wpi="http://schemas.microsoft.com/office/word/2010/wordprocessingInk" xmlns:wne="http://schemas.microsoft.com/office/word/2006/wordml" xmlns:wps="http://schemas.microsoft.com/office/word/2010/wordprocessingShape" mc:Ignorable="w14 w15 w16se wp14">
   <w:body>
-    <w:p>
-      <w:bookmarkStart w:id="0" w:name="_GoBack"/>
-      <w:bookmarkEnd w:id="0"/>
-    </w:p>
     <w:p/>
     <w:p/>
+    <w:p>
+      <w:pPr>
+        <w:pStyle w:val="titulocapa"/>
+        <w:ind w:firstLine="0"/>
+        <w:jc w:val="left"/>
+        <w:rPr>
+          <w:i/>
+        </w:rPr>
+      </w:pPr>
+      <w:r>
+        <w:rPr>
+          <w:i/>
+        </w:rPr>
+        <w:t>Documento de Requisitos do Cliente</w:t>
+      </w:r>
+    </w:p>
     <w:p>
       <w:pPr>
         <w:rPr>
           <w:b/>
         </w:rPr>
       </w:pPr>
-      <w:r>
+    </w:p>
+    <w:p>
+      <w:pPr>
+        <w:pStyle w:val="Corpodetexto"/>
+      </w:pPr>
+    </w:p>
+    <w:p>
+      <w:pPr>
+        <w:pStyle w:val="Corpodetexto"/>
+      </w:pPr>
+    </w:p>
+    <w:p>
+      <w:pPr>
+        <w:pStyle w:val="Corpodetexto"/>
+      </w:pPr>
+    </w:p>
+    <w:p>
+      <w:pPr>
+        <w:pStyle w:val="Corpodetexto"/>
+      </w:pPr>
+    </w:p>
+    <w:p>
+      <w:pPr>
+        <w:pStyle w:val="Corpodetexto"/>
+      </w:pPr>
+    </w:p>
+    <w:p>
+      <w:pPr>
+        <w:pStyle w:val="Corpodetexto"/>
+      </w:pPr>
+    </w:p>
+    <w:p>
+      <w:pPr>
+        <w:pStyle w:val="Corpodetexto"/>
+      </w:pPr>
+    </w:p>
+    <w:p>
+      <w:pPr>
+        <w:pStyle w:val="Corpodetexto"/>
+      </w:pPr>
+    </w:p>
+    <w:p>
+      <w:pPr>
+        <w:pStyle w:val="Corpodetexto"/>
+      </w:pPr>
+    </w:p>
+    <w:p>
+      <w:pPr>
+        <w:pStyle w:val="Corpodetexto"/>
+      </w:pPr>
+    </w:p>
+    <w:p>
+      <w:pPr>
+        <w:pStyle w:val="Corpodetexto"/>
+      </w:pPr>
+    </w:p>
+    <w:p>
+      <w:pPr>
+        <w:pStyle w:val="Corpodetexto"/>
+      </w:pPr>
+    </w:p>
+    <w:p>
+      <w:pPr>
+        <w:pStyle w:val="Corpodetexto"/>
+      </w:pPr>
+    </w:p>
+    <w:p>
+      <w:pPr>
+        <w:pStyle w:val="Corpodetexto"/>
+      </w:pPr>
+    </w:p>
+    <w:p>
+      <w:pPr>
+        <w:pStyle w:val="Corpodetexto"/>
+      </w:pPr>
+    </w:p>
+    <w:p>
+      <w:pPr>
+        <w:pStyle w:val="Corpodetexto"/>
+      </w:pPr>
+    </w:p>
+    <w:p>
+      <w:pPr>
+        <w:pStyle w:val="Corpodetexto"/>
+      </w:pPr>
+    </w:p>
+    <w:p>
+      <w:pPr>
+        <w:pStyle w:val="Corpodetexto"/>
+      </w:pPr>
+    </w:p>
+    <w:p>
+      <w:pPr>
+        <w:pStyle w:val="Corpodetexto"/>
+      </w:pPr>
+    </w:p>
+    <w:p>
+      <w:pPr>
+        <w:pStyle w:val="Corpodetexto"/>
+      </w:pPr>
+    </w:p>
+    <w:p>
+      <w:pPr>
+        <w:pStyle w:val="Corpodetexto"/>
+      </w:pPr>
+    </w:p>
+    <w:p>
+      <w:pPr>
+        <w:pStyle w:val="Corpodetexto"/>
+      </w:pPr>
+    </w:p>
+    <w:p>
+      <w:pPr>
+        <w:pStyle w:val="Corpodetexto"/>
+      </w:pPr>
+    </w:p>
+    <w:p>
+      <w:pPr>
+        <w:pStyle w:val="Corpodetexto"/>
+      </w:pPr>
+    </w:p>
+    <w:p>
+      <w:pPr>
+        <w:pStyle w:val="Corpodetexto"/>
+      </w:pPr>
+    </w:p>
+    <w:p>
+      <w:pPr>
+        <w:pStyle w:val="PSCLegenda"/>
+      </w:pPr>
+    </w:p>
+    <w:p>
+      <w:pPr>
+        <w:pStyle w:val="PSCLegenda"/>
+      </w:pPr>
+    </w:p>
+    <w:p>
+      <w:pPr>
+        <w:pStyle w:val="PSCLegenda"/>
+      </w:pPr>
+    </w:p>
+    <w:p>
+      <w:pPr>
+        <w:pStyle w:val="PSCLegenda"/>
+      </w:pPr>
+    </w:p>
+    <w:p>
+      <w:pPr>
+        <w:pStyle w:val="PSCLegenda"/>
         <w:rPr>
-          <w:b/>
-          <w:noProof/>
+          <w:b w:val="0"/>
         </w:rPr>
-        <mc:AlternateContent>
-          <mc:Choice Requires="wps">
-            <w:drawing>
-              <wp:anchor distT="0" distB="0" distL="114300" distR="114300" simplePos="0" relativeHeight="251657728" behindDoc="0" locked="0" layoutInCell="0" allowOverlap="1">
-                <wp:simplePos x="0" y="0"/>
-                <wp:positionH relativeFrom="column">
-                  <wp:posOffset>283210</wp:posOffset>
-                </wp:positionH>
-                <wp:positionV relativeFrom="paragraph">
-                  <wp:posOffset>4445</wp:posOffset>
-                </wp:positionV>
-                <wp:extent cx="5120640" cy="0"/>
-                <wp:effectExtent l="0" t="0" r="0" b="0"/>
-                <wp:wrapNone/>
-                <wp:docPr id="7" name="Line 5"/>
-                <wp:cNvGraphicFramePr>
-                  <a:graphicFrameLocks xmlns:a="http://schemas.openxmlformats.org/drawingml/2006/main"/>
-                </wp:cNvGraphicFramePr>
-                <a:graphic xmlns:a="http://schemas.openxmlformats.org/drawingml/2006/main">
-                  <a:graphicData uri="http://schemas.microsoft.com/office/word/2010/wordprocessingShape">
-                    <wps:wsp>
-                      <wps:cNvCnPr>
-                        <a:cxnSpLocks noChangeShapeType="1"/>
-                      </wps:cNvCnPr>
-                      <wps:spPr bwMode="auto">
-                        <a:xfrm>
-                          <a:off x="0" y="0"/>
-                          <a:ext cx="5120640" cy="0"/>
-                        </a:xfrm>
-                        <a:prstGeom prst="line">
-                          <a:avLst/>
-                        </a:prstGeom>
-                        <a:noFill/>
-                        <a:ln w="9525">
-                          <a:solidFill>
-                            <a:srgbClr val="808080"/>
-                          </a:solidFill>
-                          <a:round/>
-                          <a:headEnd/>
-                          <a:tailEnd/>
-                        </a:ln>
-                        <a:extLst>
-                          <a:ext uri="{909E8E84-426E-40DD-AFC4-6F175D3DCCD1}">
-                            <a14:hiddenFill xmlns:a14="http://schemas.microsoft.com/office/drawing/2010/main">
-                              <a:noFill/>
-                            </a14:hiddenFill>
-                          </a:ext>
-                        </a:extLst>
-                      </wps:spPr>
-                      <wps:bodyPr/>
-                    </wps:wsp>
-                  </a:graphicData>
-                </a:graphic>
-                <wp14:sizeRelH relativeFrom="page">
-                  <wp14:pctWidth>0</wp14:pctWidth>
-                </wp14:sizeRelH>
-                <wp14:sizeRelV relativeFrom="page">
-                  <wp14:pctHeight>0</wp14:pctHeight>
-                </wp14:sizeRelV>
-              </wp:anchor>
-            </w:drawing>
-          </mc:Choice>
-          <mc:Fallback>
-            <w:pict>
-              <v:line w14:anchorId="6882AC01" id="Line 5" o:spid="_x0000_s1026" style="position:absolute;z-index:251657728;visibility:visible;mso-wrap-style:square;mso-width-percent:0;mso-height-percent:0;mso-wrap-distance-left:9pt;mso-wrap-distance-top:0;mso-wrap-distance-right:9pt;mso-wrap-distance-bottom:0;mso-position-horizontal:absolute;mso-position-horizontal-relative:text;mso-position-vertical:absolute;mso-position-vertical-relative:text;mso-width-percent:0;mso-height-percent:0;mso-width-relative:page;mso-height-relative:page" from="22.3pt,.35pt" to="425.5pt,.35pt" o:gfxdata="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" o:allowincell="f" strokecolor="gray"/>
-            </w:pict>
-          </mc:Fallback>
-        </mc:AlternateContent>
-      </w:r>
-    </w:p>
-    <w:p>
-      <w:pPr>
-        <w:pStyle w:val="titulocapa"/>
-        <w:ind w:firstLine="0"/>
-      </w:pPr>
-      <w:r>
-        <w:t>Documento de Requisitos do Cliente</w:t>
-      </w:r>
-    </w:p>
-    <w:p>
-      <w:pPr>
+      </w:pPr>
+      <w:r>
         <w:rPr>
-          <w:b/>
+          <w:b w:val="0"/>
         </w:rPr>
-      </w:pPr>
-    </w:p>
-    <w:p>
-      <w:pPr>
-        <w:jc w:val="center"/>
-        <w:rPr>
-          <w:rFonts w:ascii="Arial" w:hAnsi="Arial" w:cs="Arial"/>
-        </w:rPr>
-      </w:pPr>
-      <w:r>
-        <w:rPr>
-          <w:rFonts w:ascii="Arial" w:hAnsi="Arial" w:cs="Arial"/>
-        </w:rPr>
-        <w:t>Gerenciamento de Loja Universal</w:t>
-      </w:r>
-    </w:p>
-    <w:p>
-      <w:pPr>
-        <w:jc w:val="center"/>
-        <w:rPr>
-          <w:rFonts w:ascii="Arial" w:hAnsi="Arial" w:cs="Arial"/>
-        </w:rPr>
-      </w:pPr>
-      <w:r>
-        <w:rPr>
-          <w:rFonts w:ascii="Arial" w:hAnsi="Arial" w:cs="Arial"/>
-        </w:rPr>
-        <w:t xml:space="preserve">Cliente: </w:t>
-      </w:r>
-      <w:r>
-        <w:rPr>
-          <w:rFonts w:ascii="Arial" w:hAnsi="Arial" w:cs="Arial"/>
-        </w:rPr>
-        <w:t>Cliente</w:t>
-      </w:r>
-    </w:p>
-    <w:p>
-      <w:pPr>
-        <w:outlineLvl w:val="0"/>
-        <w:rPr>
-          <w:rFonts w:ascii="Arial" w:hAnsi="Arial" w:cs="Arial"/>
-        </w:rPr>
-      </w:pPr>
-      <w:bookmarkStart w:id="1" w:name="_Toc137602871"/>
-      <w:r>
-        <w:rPr>
-          <w:rFonts w:ascii="Arial" w:hAnsi="Arial" w:cs="Arial"/>
-          <w:noProof/>
-          <w:sz w:val="20"/>
-        </w:rPr>
-        <mc:AlternateContent>
-          <mc:Choice Requires="wps">
-            <w:drawing>
-              <wp:anchor distT="0" distB="0" distL="114300" distR="114300" simplePos="0" relativeHeight="251658752" behindDoc="0" locked="0" layoutInCell="1" allowOverlap="1">
-                <wp:simplePos x="0" y="0"/>
-                <wp:positionH relativeFrom="column">
-                  <wp:posOffset>1936115</wp:posOffset>
-                </wp:positionH>
-                <wp:positionV relativeFrom="paragraph">
-                  <wp:posOffset>54610</wp:posOffset>
-                </wp:positionV>
-                <wp:extent cx="1828800" cy="1143000"/>
-                <wp:effectExtent l="0" t="0" r="0" b="0"/>
-                <wp:wrapNone/>
-                <wp:docPr id="5" name="Rectangle 11"/>
-                <wp:cNvGraphicFramePr>
-                  <a:graphicFrameLocks xmlns:a="http://schemas.openxmlformats.org/drawingml/2006/main"/>
-                </wp:cNvGraphicFramePr>
-                <a:graphic xmlns:a="http://schemas.openxmlformats.org/drawingml/2006/main">
-                  <a:graphicData uri="http://schemas.microsoft.com/office/word/2010/wordprocessingShape">
-                    <wps:wsp>
-                      <wps:cNvSpPr>
-                        <a:spLocks noChangeArrowheads="1"/>
-                      </wps:cNvSpPr>
-                      <wps:spPr bwMode="auto">
-                        <a:xfrm>
-                          <a:off x="0" y="0"/>
-                          <a:ext cx="1828800" cy="1143000"/>
-                        </a:xfrm>
-                        <a:prstGeom prst="rect">
-                          <a:avLst/>
-                        </a:prstGeom>
-                        <a:solidFill>
-                          <a:srgbClr val="FFFFFF"/>
-                        </a:solidFill>
-                        <a:ln w="9525">
-                          <a:solidFill>
-                            <a:srgbClr val="000000"/>
-                          </a:solidFill>
-                          <a:miter lim="800000"/>
-                          <a:headEnd/>
-                          <a:tailEnd/>
-                        </a:ln>
-                      </wps:spPr>
-                      <wps:txbx>
-                        <w:txbxContent>
-                          <w:p>
-                            <w:pPr>
-                              <w:jc w:val="center"/>
-                              <w:rPr>
-                                <w:i/>
-                              </w:rPr>
-                            </w:pPr>
-                            <w:r>
-                              <w:rPr>
-                                <w:i/>
-                              </w:rPr>
-                              <w:t>&lt;logo do cliente.&gt;</w:t>
-                            </w:r>
-                          </w:p>
-                        </w:txbxContent>
-                      </wps:txbx>
-                      <wps:bodyPr rot="0" vert="horz" wrap="square" lIns="91440" tIns="45720" rIns="91440" bIns="45720" anchor="t" anchorCtr="0" upright="1">
-                        <a:noAutofit/>
-                      </wps:bodyPr>
-                    </wps:wsp>
-                  </a:graphicData>
-                </a:graphic>
-                <wp14:sizeRelH relativeFrom="page">
-                  <wp14:pctWidth>0</wp14:pctWidth>
-                </wp14:sizeRelH>
-                <wp14:sizeRelV relativeFrom="page">
-                  <wp14:pctHeight>0</wp14:pctHeight>
-                </wp14:sizeRelV>
-              </wp:anchor>
-            </w:drawing>
-          </mc:Choice>
-          <mc:Fallback>
-            <w:pict>
-              <v:rect id="Rectangle 11" o:spid="_x0000_s1026" style="position:absolute;left:0;text-align:left;margin-left:152.45pt;margin-top:4.3pt;width:2in;height:90pt;z-index:251658752;visibility:visible;mso-wrap-style:square;mso-width-percent:0;mso-height-percent:0;mso-wrap-distance-left:9pt;mso-wrap-distance-top:0;mso-wrap-distance-right:9pt;mso-wrap-distance-bottom:0;mso-position-horizontal:absolute;mso-position-horizontal-relative:text;mso-position-vertical:absolute;mso-position-vertical-relative:text;mso-width-percent:0;mso-height-percent:0;mso-width-relative:page;mso-height-relative:page;v-text-anchor:top" o:gfxdata="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">
-                <v:textbox>
-                  <w:txbxContent>
-                    <w:p>
-                      <w:pPr>
-                        <w:jc w:val="center"/>
-                        <w:rPr>
-                          <w:i/>
-                        </w:rPr>
-                      </w:pPr>
-                      <w:r>
-                        <w:rPr>
-                          <w:i/>
-                        </w:rPr>
-                        <w:t>&lt;logo do cliente.&gt;</w:t>
-                      </w:r>
-                    </w:p>
-                  </w:txbxContent>
-                </v:textbox>
-              </v:rect>
-            </w:pict>
-          </mc:Fallback>
-        </mc:AlternateContent>
-      </w:r>
-      <w:bookmarkEnd w:id="1"/>
-    </w:p>
-    <w:p>
-      <w:pPr>
-        <w:outlineLvl w:val="0"/>
-        <w:rPr>
-          <w:rFonts w:ascii="Arial" w:hAnsi="Arial" w:cs="Arial"/>
-        </w:rPr>
-      </w:pPr>
-    </w:p>
-    <w:p>
-      <w:pPr>
-        <w:outlineLvl w:val="0"/>
-        <w:rPr>
-          <w:rFonts w:ascii="Arial" w:hAnsi="Arial" w:cs="Arial"/>
-        </w:rPr>
-      </w:pPr>
-    </w:p>
-    <w:p>
-      <w:pPr>
-        <w:outlineLvl w:val="0"/>
-        <w:rPr>
-          <w:rFonts w:ascii="Arial" w:hAnsi="Arial" w:cs="Arial"/>
-        </w:rPr>
-      </w:pPr>
-    </w:p>
-    <w:p>
-      <w:pPr>
-        <w:jc w:val="center"/>
-        <w:rPr>
-          <w:rFonts w:ascii="Arial" w:hAnsi="Arial" w:cs="Arial"/>
-        </w:rPr>
-      </w:pPr>
-      <w:r>
-        <w:rPr>
-          <w:rFonts w:ascii="Arial" w:hAnsi="Arial" w:cs="Arial"/>
-        </w:rPr>
-        <w:br/>
-      </w:r>
-    </w:p>
-    <w:p>
-      <w:pPr>
-        <w:pStyle w:val="Corpodetexto"/>
-      </w:pPr>
-      <w:r>
-        <w:br/>
-      </w:r>
-    </w:p>
-    <w:p>
-      <w:pPr>
-        <w:jc w:val="center"/>
-      </w:pPr>
-      <w:r>
-        <w:t xml:space="preserve">Responsável: </w:t>
-      </w:r>
-      <w:r>
-        <w:t>Daniel Lemos</w:t>
-      </w:r>
-    </w:p>
-    <w:p>
-      <w:pPr>
-        <w:spacing w:before="120"/>
-        <w:sectPr>
-          <w:headerReference w:type="even" r:id="rId7"/>
-          <w:headerReference w:type="default" r:id="rId8"/>
-          <w:footerReference w:type="even" r:id="rId9"/>
-          <w:footerReference w:type="default" r:id="rId10"/>
-          <w:headerReference w:type="first" r:id="rId11"/>
-          <w:footerReference w:type="first" r:id="rId12"/>
-          <w:pgSz w:w="11907" w:h="16840" w:code="9"/>
-          <w:pgMar w:top="1701" w:right="1151" w:bottom="1140" w:left="1151" w:header="561" w:footer="561" w:gutter="561"/>
-          <w:cols w:space="720"/>
-          <w:titlePg/>
-        </w:sectPr>
-      </w:pPr>
-      <w:r>
-        <w:rPr>
-          <w:noProof/>
-        </w:rPr>
-        <mc:AlternateContent>
-          <mc:Choice Requires="wps">
-            <w:drawing>
-              <wp:anchor distT="0" distB="0" distL="114300" distR="114300" simplePos="0" relativeHeight="251656704" behindDoc="0" locked="0" layoutInCell="0" allowOverlap="1">
-                <wp:simplePos x="0" y="0"/>
-                <wp:positionH relativeFrom="column">
-                  <wp:posOffset>283210</wp:posOffset>
-                </wp:positionH>
-                <wp:positionV relativeFrom="paragraph">
-                  <wp:posOffset>94615</wp:posOffset>
-                </wp:positionV>
-                <wp:extent cx="5120640" cy="0"/>
-                <wp:effectExtent l="0" t="0" r="0" b="0"/>
-                <wp:wrapNone/>
-                <wp:docPr id="2" name="Line 4"/>
-                <wp:cNvGraphicFramePr>
-                  <a:graphicFrameLocks xmlns:a="http://schemas.openxmlformats.org/drawingml/2006/main"/>
-                </wp:cNvGraphicFramePr>
-                <a:graphic xmlns:a="http://schemas.openxmlformats.org/drawingml/2006/main">
-                  <a:graphicData uri="http://schemas.microsoft.com/office/word/2010/wordprocessingShape">
-                    <wps:wsp>
-                      <wps:cNvCnPr>
-                        <a:cxnSpLocks noChangeShapeType="1"/>
-                      </wps:cNvCnPr>
-                      <wps:spPr bwMode="auto">
-                        <a:xfrm>
-                          <a:off x="0" y="0"/>
-                          <a:ext cx="5120640" cy="0"/>
-                        </a:xfrm>
-                        <a:prstGeom prst="line">
-                          <a:avLst/>
-                        </a:prstGeom>
-                        <a:noFill/>
-                        <a:ln w="9525">
-                          <a:solidFill>
-                            <a:srgbClr val="808080"/>
-                          </a:solidFill>
-                          <a:round/>
-                          <a:headEnd/>
-                          <a:tailEnd/>
-                        </a:ln>
-                        <a:extLst>
-                          <a:ext uri="{909E8E84-426E-40DD-AFC4-6F175D3DCCD1}">
-                            <a14:hiddenFill xmlns:a14="http://schemas.microsoft.com/office/drawing/2010/main">
-                              <a:noFill/>
-                            </a14:hiddenFill>
-                          </a:ext>
-                        </a:extLst>
-                      </wps:spPr>
-                      <wps:bodyPr/>
-                    </wps:wsp>
-                  </a:graphicData>
-                </a:graphic>
-                <wp14:sizeRelH relativeFrom="page">
-                  <wp14:pctWidth>0</wp14:pctWidth>
-                </wp14:sizeRelH>
-                <wp14:sizeRelV relativeFrom="page">
-                  <wp14:pctHeight>0</wp14:pctHeight>
-                </wp14:sizeRelV>
-              </wp:anchor>
-            </w:drawing>
-          </mc:Choice>
-          <mc:Fallback>
-            <w:pict>
-              <v:line w14:anchorId="625F9C93" id="Line 4" o:spid="_x0000_s1026" style="position:absolute;z-index:251656704;visibility:visible;mso-wrap-style:square;mso-width-percent:0;mso-height-percent:0;mso-wrap-distance-left:9pt;mso-wrap-distance-top:0;mso-wrap-distance-right:9pt;mso-wrap-distance-bottom:0;mso-position-horizontal:absolute;mso-position-horizontal-relative:text;mso-position-vertical:absolute;mso-position-vertical-relative:text;mso-width-percent:0;mso-height-percent:0;mso-width-relative:page;mso-height-relative:page" from="22.3pt,7.45pt" to="425.5pt,7.45pt" o:gfxdata="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" o:allowincell="f" strokecolor="gray"/>
-            </w:pict>
-          </mc:Fallback>
-        </mc:AlternateContent>
-      </w:r>
-    </w:p>
-    <w:p>
-      <w:pPr>
-        <w:pStyle w:val="PSCLegenda"/>
-        <w:jc w:val="both"/>
-      </w:pPr>
-    </w:p>
-    <w:p>
-      <w:pPr>
-        <w:pStyle w:val="PSCLegenda"/>
-      </w:pPr>
-    </w:p>
-    <w:p>
-      <w:pPr>
-        <w:pStyle w:val="PSCLegenda"/>
-      </w:pPr>
-    </w:p>
-    <w:p>
-      <w:pPr>
-        <w:pStyle w:val="PSCLegenda"/>
-      </w:pPr>
-    </w:p>
-    <w:p>
-      <w:pPr>
-        <w:pStyle w:val="PSCLegenda"/>
-      </w:pPr>
-    </w:p>
-    <w:p>
-      <w:pPr>
-        <w:pStyle w:val="PSCLegenda"/>
-      </w:pPr>
-    </w:p>
-    <w:p>
-      <w:pPr>
-        <w:pStyle w:val="PSCLegenda"/>
-      </w:pPr>
-    </w:p>
-    <w:p>
-      <w:pPr>
-        <w:pStyle w:val="PSCLegenda"/>
-      </w:pPr>
+        <w:t>Versão 1.0</w:t>
+      </w:r>
     </w:p>
     <w:p>
       <w:pPr>
@@ -481,12 +221,6 @@
         <w:gridCol w:w="2410"/>
       </w:tblGrid>
       <w:tr>
-        <w:tblPrEx>
-          <w:tblCellMar>
-            <w:top w:w="0" w:type="dxa"/>
-            <w:bottom w:w="0" w:type="dxa"/>
-          </w:tblCellMar>
-        </w:tblPrEx>
         <w:trPr>
           <w:cantSplit/>
         </w:trPr>
@@ -548,12 +282,6 @@
         </w:tc>
       </w:tr>
       <w:tr>
-        <w:tblPrEx>
-          <w:tblCellMar>
-            <w:top w:w="0" w:type="dxa"/>
-            <w:bottom w:w="0" w:type="dxa"/>
-          </w:tblCellMar>
-        </w:tblPrEx>
         <w:trPr>
           <w:cantSplit/>
         </w:trPr>
@@ -599,12 +327,6 @@
         </w:tc>
       </w:tr>
       <w:tr>
-        <w:tblPrEx>
-          <w:tblCellMar>
-            <w:top w:w="0" w:type="dxa"/>
-            <w:bottom w:w="0" w:type="dxa"/>
-          </w:tblCellMar>
-        </w:tblPrEx>
         <w:trPr>
           <w:cantSplit/>
         </w:trPr>
@@ -642,12 +364,6 @@
         </w:tc>
       </w:tr>
       <w:tr>
-        <w:tblPrEx>
-          <w:tblCellMar>
-            <w:top w:w="0" w:type="dxa"/>
-            <w:bottom w:w="0" w:type="dxa"/>
-          </w:tblCellMar>
-        </w:tblPrEx>
         <w:trPr>
           <w:cantSplit/>
         </w:trPr>
@@ -677,12 +393,6 @@
         </w:tc>
       </w:tr>
       <w:tr>
-        <w:tblPrEx>
-          <w:tblCellMar>
-            <w:top w:w="0" w:type="dxa"/>
-            <w:bottom w:w="0" w:type="dxa"/>
-          </w:tblCellMar>
-        </w:tblPrEx>
         <w:trPr>
           <w:cantSplit/>
         </w:trPr>
@@ -712,12 +422,6 @@
         </w:tc>
       </w:tr>
       <w:tr>
-        <w:tblPrEx>
-          <w:tblCellMar>
-            <w:top w:w="0" w:type="dxa"/>
-            <w:bottom w:w="0" w:type="dxa"/>
-          </w:tblCellMar>
-        </w:tblPrEx>
         <w:trPr>
           <w:cantSplit/>
         </w:trPr>
@@ -747,12 +451,6 @@
         </w:tc>
       </w:tr>
       <w:tr>
-        <w:tblPrEx>
-          <w:tblCellMar>
-            <w:top w:w="0" w:type="dxa"/>
-            <w:bottom w:w="0" w:type="dxa"/>
-          </w:tblCellMar>
-        </w:tblPrEx>
         <w:trPr>
           <w:cantSplit/>
         </w:trPr>
@@ -782,12 +480,6 @@
         </w:tc>
       </w:tr>
       <w:tr>
-        <w:tblPrEx>
-          <w:tblCellMar>
-            <w:top w:w="0" w:type="dxa"/>
-            <w:bottom w:w="0" w:type="dxa"/>
-          </w:tblCellMar>
-        </w:tblPrEx>
         <w:trPr>
           <w:cantSplit/>
         </w:trPr>
@@ -817,12 +509,6 @@
         </w:tc>
       </w:tr>
       <w:tr>
-        <w:tblPrEx>
-          <w:tblCellMar>
-            <w:top w:w="0" w:type="dxa"/>
-            <w:bottom w:w="0" w:type="dxa"/>
-          </w:tblCellMar>
-        </w:tblPrEx>
         <w:trPr>
           <w:cantSplit/>
         </w:trPr>
@@ -852,12 +538,6 @@
         </w:tc>
       </w:tr>
       <w:tr>
-        <w:tblPrEx>
-          <w:tblCellMar>
-            <w:top w:w="0" w:type="dxa"/>
-            <w:bottom w:w="0" w:type="dxa"/>
-          </w:tblCellMar>
-        </w:tblPrEx>
         <w:trPr>
           <w:cantSplit/>
         </w:trPr>
@@ -887,12 +567,6 @@
         </w:tc>
       </w:tr>
       <w:tr>
-        <w:tblPrEx>
-          <w:tblCellMar>
-            <w:top w:w="0" w:type="dxa"/>
-            <w:bottom w:w="0" w:type="dxa"/>
-          </w:tblCellMar>
-        </w:tblPrEx>
         <w:trPr>
           <w:cantSplit/>
         </w:trPr>
@@ -922,12 +596,6 @@
         </w:tc>
       </w:tr>
       <w:tr>
-        <w:tblPrEx>
-          <w:tblCellMar>
-            <w:top w:w="0" w:type="dxa"/>
-            <w:bottom w:w="0" w:type="dxa"/>
-          </w:tblCellMar>
-        </w:tblPrEx>
         <w:trPr>
           <w:cantSplit/>
         </w:trPr>
@@ -1013,12 +681,6 @@
         <w:gridCol w:w="4605"/>
       </w:tblGrid>
       <w:tr>
-        <w:tblPrEx>
-          <w:tblCellMar>
-            <w:top w:w="0" w:type="dxa"/>
-            <w:bottom w:w="0" w:type="dxa"/>
-          </w:tblCellMar>
-        </w:tblPrEx>
         <w:tc>
           <w:tcPr>
             <w:tcW w:w="4605" w:type="dxa"/>
@@ -1049,12 +711,6 @@
         </w:tc>
       </w:tr>
       <w:tr>
-        <w:tblPrEx>
-          <w:tblCellMar>
-            <w:top w:w="0" w:type="dxa"/>
-            <w:bottom w:w="0" w:type="dxa"/>
-          </w:tblCellMar>
-        </w:tblPrEx>
         <w:tc>
           <w:tcPr>
             <w:tcW w:w="4605" w:type="dxa"/>
@@ -1073,12 +729,6 @@
         </w:tc>
       </w:tr>
       <w:tr>
-        <w:tblPrEx>
-          <w:tblCellMar>
-            <w:top w:w="0" w:type="dxa"/>
-            <w:bottom w:w="0" w:type="dxa"/>
-          </w:tblCellMar>
-        </w:tblPrEx>
         <w:tc>
           <w:tcPr>
             <w:tcW w:w="4605" w:type="dxa"/>
@@ -1103,12 +753,6 @@
         </w:tc>
       </w:tr>
       <w:tr>
-        <w:tblPrEx>
-          <w:tblCellMar>
-            <w:top w:w="0" w:type="dxa"/>
-            <w:bottom w:w="0" w:type="dxa"/>
-          </w:tblCellMar>
-        </w:tblPrEx>
         <w:tc>
           <w:tcPr>
             <w:tcW w:w="4605" w:type="dxa"/>
@@ -1127,12 +771,6 @@
         </w:tc>
       </w:tr>
       <w:tr>
-        <w:tblPrEx>
-          <w:tblCellMar>
-            <w:top w:w="0" w:type="dxa"/>
-            <w:bottom w:w="0" w:type="dxa"/>
-          </w:tblCellMar>
-        </w:tblPrEx>
         <w:tc>
           <w:tcPr>
             <w:tcW w:w="4605" w:type="dxa"/>
@@ -1147,12 +785,6 @@
         </w:tc>
       </w:tr>
       <w:tr>
-        <w:tblPrEx>
-          <w:tblCellMar>
-            <w:top w:w="0" w:type="dxa"/>
-            <w:bottom w:w="0" w:type="dxa"/>
-          </w:tblCellMar>
-        </w:tblPrEx>
         <w:tc>
           <w:tcPr>
             <w:tcW w:w="4605" w:type="dxa"/>
@@ -1167,12 +799,6 @@
         </w:tc>
       </w:tr>
       <w:tr>
-        <w:tblPrEx>
-          <w:tblCellMar>
-            <w:top w:w="0" w:type="dxa"/>
-            <w:bottom w:w="0" w:type="dxa"/>
-          </w:tblCellMar>
-        </w:tblPrEx>
         <w:tc>
           <w:tcPr>
             <w:tcW w:w="4605" w:type="dxa"/>
@@ -3544,13 +3170,13 @@
       <w:pPr>
         <w:pStyle w:val="Ttulo1"/>
       </w:pPr>
-      <w:bookmarkStart w:id="2" w:name="_Toc467473439"/>
-      <w:bookmarkStart w:id="3" w:name="_Toc467473971"/>
-      <w:bookmarkStart w:id="4" w:name="_Toc467477710"/>
-      <w:bookmarkStart w:id="5" w:name="_Toc467494864"/>
-      <w:bookmarkStart w:id="6" w:name="_Toc467495234"/>
-      <w:bookmarkStart w:id="7" w:name="_Toc468086040"/>
-      <w:bookmarkStart w:id="8" w:name="_Toc498239148"/>
+      <w:bookmarkStart w:id="0" w:name="_Toc467473439"/>
+      <w:bookmarkStart w:id="1" w:name="_Toc467473971"/>
+      <w:bookmarkStart w:id="2" w:name="_Toc467477710"/>
+      <w:bookmarkStart w:id="3" w:name="_Toc467494864"/>
+      <w:bookmarkStart w:id="4" w:name="_Toc467495234"/>
+      <w:bookmarkStart w:id="5" w:name="_Toc468086040"/>
+      <w:bookmarkStart w:id="6" w:name="_Toc498239148"/>
       <w:r>
         <w:rPr>
           <w:rFonts w:ascii="Times" w:hAnsi="Times"/>
@@ -3559,24 +3185,26 @@
         </w:rPr>
         <w:br w:type="page"/>
       </w:r>
-      <w:bookmarkStart w:id="9" w:name="_Toc24593580"/>
+      <w:bookmarkStart w:id="7" w:name="_Toc24593580"/>
       <w:r>
         <w:lastRenderedPageBreak/>
         <w:t>Introdução</w:t>
       </w:r>
+      <w:bookmarkEnd w:id="0"/>
+      <w:bookmarkEnd w:id="1"/>
       <w:bookmarkEnd w:id="2"/>
       <w:bookmarkEnd w:id="3"/>
       <w:bookmarkEnd w:id="4"/>
       <w:bookmarkEnd w:id="5"/>
       <w:bookmarkEnd w:id="6"/>
       <w:bookmarkEnd w:id="7"/>
-      <w:bookmarkEnd w:id="8"/>
-      <w:bookmarkEnd w:id="9"/>
     </w:p>
     <w:p>
       <w:pPr>
         <w:pStyle w:val="Ttulo2"/>
       </w:pPr>
+      <w:bookmarkStart w:id="8" w:name="_Toc122239677"/>
+      <w:bookmarkStart w:id="9" w:name="_Toc24593581"/>
       <w:bookmarkStart w:id="10" w:name="_Toc467473441"/>
       <w:bookmarkStart w:id="11" w:name="_Toc467473973"/>
       <w:bookmarkStart w:id="12" w:name="_Toc467477712"/>
@@ -3584,80 +3212,83 @@
       <w:bookmarkStart w:id="14" w:name="_Toc467495236"/>
       <w:bookmarkStart w:id="15" w:name="_Toc468086042"/>
       <w:bookmarkStart w:id="16" w:name="_Toc498239150"/>
-      <w:bookmarkStart w:id="17" w:name="_Toc122239677"/>
-      <w:bookmarkStart w:id="18" w:name="_Toc24593581"/>
       <w:r>
         <w:t>Propósito</w:t>
       </w:r>
+      <w:bookmarkEnd w:id="8"/>
+      <w:bookmarkEnd w:id="9"/>
+    </w:p>
+    <w:p>
+      <w:r>
+        <w:t>Este documento especif</w:t>
+      </w:r>
+      <w:bookmarkStart w:id="17" w:name="_GoBack"/>
       <w:bookmarkEnd w:id="17"/>
+      <w:r>
+        <w:t xml:space="preserve">ica o sistema </w:t>
+      </w:r>
+      <w:r>
+        <w:t>Gerenciamento de Loja Universal</w:t>
+      </w:r>
+      <w:r>
+        <w:t xml:space="preserve"> a ser desenvolvido para a/o </w:t>
+      </w:r>
+      <w:r>
+        <w:t>cliente</w:t>
+      </w:r>
+      <w:r>
+        <w:t xml:space="preserve"> Seu propósito é </w:t>
+      </w:r>
+      <w:r>
+        <w:t xml:space="preserve">especificar os requisitos </w:t>
+      </w:r>
+      <w:r>
+        <w:t xml:space="preserve">de alto nível que o sistema deve prover, </w:t>
+      </w:r>
+      <w:r>
+        <w:t>identificando os requisitos funcionais, não-funcionais e as restrições e premissas</w:t>
+      </w:r>
+      <w:r>
+        <w:t xml:space="preserve">. </w:t>
+      </w:r>
+    </w:p>
+    <w:p>
+      <w:pPr>
+        <w:pStyle w:val="Ttulo2"/>
+      </w:pPr>
+      <w:bookmarkStart w:id="18" w:name="_Toc122239678"/>
+      <w:bookmarkStart w:id="19" w:name="_Toc24593582"/>
+      <w:r>
+        <w:t>Público Alvo</w:t>
+      </w:r>
       <w:bookmarkEnd w:id="18"/>
-    </w:p>
-    <w:p>
-      <w:r>
-        <w:t xml:space="preserve">Este documento especifica o sistema </w:t>
-      </w:r>
-      <w:r>
-        <w:t>Gerenciamento de Loja Universal</w:t>
-      </w:r>
-      <w:r>
-        <w:t xml:space="preserve"> a ser desenvolvido para a/o </w:t>
-      </w:r>
-      <w:r>
-        <w:t>cliente</w:t>
-      </w:r>
-      <w:r>
-        <w:t xml:space="preserve"> Seu propósito é </w:t>
-      </w:r>
-      <w:r>
-        <w:t xml:space="preserve">especificar os requisitos </w:t>
-      </w:r>
-      <w:r>
-        <w:t xml:space="preserve">de alto nível que o sistema deve prover, </w:t>
-      </w:r>
-      <w:r>
-        <w:t>identificando os requisitos funcionais, não-funcionais e as restrições e premissas</w:t>
-      </w:r>
-      <w:r>
-        <w:t xml:space="preserve">. </w:t>
+      <w:bookmarkEnd w:id="19"/>
+    </w:p>
+    <w:p>
+      <w:r>
+        <w:t>Ess</w:t>
+      </w:r>
+      <w:r>
+        <w:t xml:space="preserve">e documento se destina principalmente </w:t>
+      </w:r>
+      <w:r>
+        <w:t>a</w:t>
+      </w:r>
+      <w:r>
+        <w:t xml:space="preserve">os </w:t>
+      </w:r>
+      <w:r>
+        <w:t>provedores de requisitos do cliente, aos analistas de requisitos, líderes técnicos e desenvolvedores do projeto</w:t>
+      </w:r>
+      <w:r>
+        <w:t>.</w:t>
       </w:r>
     </w:p>
     <w:p>
       <w:pPr>
         <w:pStyle w:val="Ttulo2"/>
       </w:pPr>
-      <w:bookmarkStart w:id="19" w:name="_Toc122239678"/>
-      <w:bookmarkStart w:id="20" w:name="_Toc24593582"/>
-      <w:r>
-        <w:t>Público Alvo</w:t>
-      </w:r>
-      <w:bookmarkEnd w:id="19"/>
-      <w:bookmarkEnd w:id="20"/>
-    </w:p>
-    <w:p>
-      <w:r>
-        <w:t>Ess</w:t>
-      </w:r>
-      <w:r>
-        <w:t xml:space="preserve">e documento se destina principalmente </w:t>
-      </w:r>
-      <w:r>
-        <w:t>a</w:t>
-      </w:r>
-      <w:r>
-        <w:t xml:space="preserve">os </w:t>
-      </w:r>
-      <w:r>
-        <w:t>provedores de requisitos do cliente, aos analistas de requisitos, líderes técnicos e desenvolvedores do projeto</w:t>
-      </w:r>
-      <w:r>
-        <w:t>.</w:t>
-      </w:r>
-    </w:p>
-    <w:p>
-      <w:pPr>
-        <w:pStyle w:val="Ttulo2"/>
-      </w:pPr>
-      <w:bookmarkStart w:id="21" w:name="_Toc24593583"/>
+      <w:bookmarkStart w:id="20" w:name="_Toc24593583"/>
       <w:r>
         <w:t>Convenções, termos e abreviações</w:t>
       </w:r>
@@ -3668,7 +3299,7 @@
       <w:bookmarkEnd w:id="14"/>
       <w:bookmarkEnd w:id="15"/>
       <w:bookmarkEnd w:id="16"/>
-      <w:bookmarkEnd w:id="21"/>
+      <w:bookmarkEnd w:id="20"/>
     </w:p>
     <w:p>
       <w:pPr>
@@ -3698,12 +3329,6 @@
         <w:gridCol w:w="6520"/>
       </w:tblGrid>
       <w:tr>
-        <w:tblPrEx>
-          <w:tblCellMar>
-            <w:top w:w="0" w:type="dxa"/>
-            <w:bottom w:w="0" w:type="dxa"/>
-          </w:tblCellMar>
-        </w:tblPrEx>
         <w:tc>
           <w:tcPr>
             <w:tcW w:w="2552" w:type="dxa"/>
@@ -3734,12 +3359,6 @@
         </w:tc>
       </w:tr>
       <w:tr>
-        <w:tblPrEx>
-          <w:tblCellMar>
-            <w:top w:w="0" w:type="dxa"/>
-            <w:bottom w:w="0" w:type="dxa"/>
-          </w:tblCellMar>
-        </w:tblPrEx>
         <w:tc>
           <w:tcPr>
             <w:tcW w:w="2552" w:type="dxa"/>
@@ -3763,12 +3382,6 @@
         </w:tc>
       </w:tr>
       <w:tr>
-        <w:tblPrEx>
-          <w:tblCellMar>
-            <w:top w:w="0" w:type="dxa"/>
-            <w:bottom w:w="0" w:type="dxa"/>
-          </w:tblCellMar>
-        </w:tblPrEx>
         <w:tc>
           <w:tcPr>
             <w:tcW w:w="2552" w:type="dxa"/>
@@ -3792,12 +3405,6 @@
         </w:tc>
       </w:tr>
       <w:tr>
-        <w:tblPrEx>
-          <w:tblCellMar>
-            <w:top w:w="0" w:type="dxa"/>
-            <w:bottom w:w="0" w:type="dxa"/>
-          </w:tblCellMar>
-        </w:tblPrEx>
         <w:tc>
           <w:tcPr>
             <w:tcW w:w="2552" w:type="dxa"/>
@@ -3825,26 +3432,26 @@
       <w:pPr>
         <w:pStyle w:val="Ttulo3"/>
       </w:pPr>
-      <w:bookmarkStart w:id="22" w:name="_Toc467473443"/>
-      <w:bookmarkStart w:id="23" w:name="_Toc467473975"/>
-      <w:bookmarkStart w:id="24" w:name="_Toc467477714"/>
-      <w:bookmarkStart w:id="25" w:name="_Toc467494868"/>
-      <w:bookmarkStart w:id="26" w:name="_Toc467495238"/>
-      <w:bookmarkStart w:id="27" w:name="_Toc468086046"/>
-      <w:bookmarkStart w:id="28" w:name="_Toc498239153"/>
-      <w:bookmarkStart w:id="29" w:name="_Hlt467473290"/>
-      <w:bookmarkStart w:id="30" w:name="_Toc468086044"/>
-      <w:bookmarkStart w:id="31" w:name="_Toc498239152"/>
-      <w:bookmarkStart w:id="32" w:name="_Toc136838809"/>
-      <w:bookmarkStart w:id="33" w:name="_Toc24593584"/>
-      <w:bookmarkEnd w:id="29"/>
+      <w:bookmarkStart w:id="21" w:name="_Hlt467473290"/>
+      <w:bookmarkStart w:id="22" w:name="_Toc468086044"/>
+      <w:bookmarkStart w:id="23" w:name="_Toc498239152"/>
+      <w:bookmarkStart w:id="24" w:name="_Toc136838809"/>
+      <w:bookmarkStart w:id="25" w:name="_Toc24593584"/>
+      <w:bookmarkStart w:id="26" w:name="_Toc467473443"/>
+      <w:bookmarkStart w:id="27" w:name="_Toc467473975"/>
+      <w:bookmarkStart w:id="28" w:name="_Toc467477714"/>
+      <w:bookmarkStart w:id="29" w:name="_Toc467494868"/>
+      <w:bookmarkStart w:id="30" w:name="_Toc467495238"/>
+      <w:bookmarkStart w:id="31" w:name="_Toc468086046"/>
+      <w:bookmarkStart w:id="32" w:name="_Toc498239153"/>
+      <w:bookmarkEnd w:id="21"/>
       <w:r>
         <w:t>Prioridades dos requisitos</w:t>
       </w:r>
-      <w:bookmarkEnd w:id="30"/>
-      <w:bookmarkEnd w:id="31"/>
-      <w:bookmarkEnd w:id="32"/>
-      <w:bookmarkEnd w:id="33"/>
+      <w:bookmarkEnd w:id="22"/>
+      <w:bookmarkEnd w:id="23"/>
+      <w:bookmarkEnd w:id="24"/>
+      <w:bookmarkEnd w:id="25"/>
     </w:p>
     <w:p>
       <w:r>
@@ -3924,46 +3531,46 @@
         <w:pStyle w:val="Ttulo1"/>
         <w:ind w:left="431" w:hanging="431"/>
       </w:pPr>
-      <w:bookmarkStart w:id="34" w:name="_Ref471394537"/>
-      <w:bookmarkStart w:id="35" w:name="_Toc467473442"/>
-      <w:bookmarkStart w:id="36" w:name="_Toc467473974"/>
-      <w:bookmarkStart w:id="37" w:name="_Toc467477713"/>
-      <w:bookmarkStart w:id="38" w:name="_Toc467494867"/>
-      <w:bookmarkStart w:id="39" w:name="_Toc467495237"/>
-      <w:bookmarkStart w:id="40" w:name="_Toc468086045"/>
-      <w:bookmarkStart w:id="41" w:name="_Toc498239185"/>
-      <w:bookmarkStart w:id="42" w:name="_Toc136838812"/>
-      <w:bookmarkStart w:id="43" w:name="_Toc24593585"/>
-      <w:bookmarkEnd w:id="22"/>
-      <w:bookmarkEnd w:id="23"/>
-      <w:bookmarkEnd w:id="24"/>
-      <w:bookmarkEnd w:id="25"/>
+      <w:bookmarkStart w:id="33" w:name="_Toc136838812"/>
+      <w:bookmarkStart w:id="34" w:name="_Toc24593585"/>
+      <w:bookmarkStart w:id="35" w:name="_Ref471394537"/>
+      <w:bookmarkStart w:id="36" w:name="_Toc467473442"/>
+      <w:bookmarkStart w:id="37" w:name="_Toc467473974"/>
+      <w:bookmarkStart w:id="38" w:name="_Toc467477713"/>
+      <w:bookmarkStart w:id="39" w:name="_Toc467494867"/>
+      <w:bookmarkStart w:id="40" w:name="_Toc467495237"/>
+      <w:bookmarkStart w:id="41" w:name="_Toc468086045"/>
+      <w:bookmarkStart w:id="42" w:name="_Toc498239185"/>
       <w:bookmarkEnd w:id="26"/>
       <w:bookmarkEnd w:id="27"/>
       <w:bookmarkEnd w:id="28"/>
+      <w:bookmarkEnd w:id="29"/>
+      <w:bookmarkEnd w:id="30"/>
+      <w:bookmarkEnd w:id="31"/>
+      <w:bookmarkEnd w:id="32"/>
       <w:r>
         <w:lastRenderedPageBreak/>
         <w:t>Visão Geral do Sistema</w:t>
       </w:r>
-      <w:bookmarkEnd w:id="42"/>
+      <w:bookmarkEnd w:id="33"/>
+      <w:bookmarkEnd w:id="34"/>
+    </w:p>
+    <w:p>
+      <w:r>
+        <w:t xml:space="preserve">O objetivo dessa aplicação é automatizar algumas tarefas de uma loja e auxiliar nas vendas com funções e ferramentas desenvolvidas para esse propósito. </w:t>
+      </w:r>
+    </w:p>
+    <w:p>
+      <w:pPr>
+        <w:pStyle w:val="Ttulo2"/>
+      </w:pPr>
+      <w:bookmarkStart w:id="43" w:name="_Toc136838813"/>
+      <w:bookmarkStart w:id="44" w:name="_Toc24593586"/>
+      <w:r>
+        <w:t>Modelo Navegacional</w:t>
+      </w:r>
       <w:bookmarkEnd w:id="43"/>
-    </w:p>
-    <w:p>
-      <w:r>
-        <w:t xml:space="preserve">O objetivo dessa aplicação é automatizar algumas tarefas de uma loja e auxiliar nas vendas com funções e ferramentas desenvolvidas para esse propósito. </w:t>
-      </w:r>
-    </w:p>
-    <w:p>
-      <w:pPr>
-        <w:pStyle w:val="Ttulo2"/>
-      </w:pPr>
-      <w:bookmarkStart w:id="44" w:name="_Toc136838813"/>
-      <w:bookmarkStart w:id="45" w:name="_Toc24593586"/>
-      <w:r>
-        <w:t>Modelo Navegacional</w:t>
-      </w:r>
       <w:bookmarkEnd w:id="44"/>
-      <w:bookmarkEnd w:id="45"/>
     </w:p>
     <w:p>
       <w:pPr>
@@ -3994,7 +3601,7 @@
                     </pic:cNvPicPr>
                   </pic:nvPicPr>
                   <pic:blipFill>
-                    <a:blip r:embed="rId13">
+                    <a:blip r:embed="rId8">
                       <a:extLst>
                         <a:ext uri="{28A0092B-C50C-407E-A947-70E740481C1C}">
                           <a14:useLocalDpi xmlns:a14="http://schemas.microsoft.com/office/drawing/2010/main" val="0"/>
@@ -4031,42 +3638,42 @@
         <w:pStyle w:val="Ttulo1"/>
         <w:ind w:left="431" w:hanging="431"/>
       </w:pPr>
-      <w:bookmarkStart w:id="46" w:name="_Ref471361536"/>
-      <w:bookmarkStart w:id="47" w:name="_Toc467473449"/>
-      <w:bookmarkStart w:id="48" w:name="_Toc467473981"/>
-      <w:bookmarkStart w:id="49" w:name="_Toc467477720"/>
-      <w:bookmarkStart w:id="50" w:name="_Toc467494874"/>
-      <w:bookmarkStart w:id="51" w:name="_Toc467495244"/>
-      <w:bookmarkStart w:id="52" w:name="_Toc468086052"/>
-      <w:bookmarkStart w:id="53" w:name="_Toc498239160"/>
-      <w:bookmarkStart w:id="54" w:name="_Toc136838814"/>
-      <w:bookmarkStart w:id="55" w:name="_Toc24593587"/>
+      <w:bookmarkStart w:id="45" w:name="_Toc136838814"/>
+      <w:bookmarkStart w:id="46" w:name="_Toc24593587"/>
+      <w:bookmarkStart w:id="47" w:name="_Ref471361536"/>
+      <w:bookmarkStart w:id="48" w:name="_Toc467473449"/>
+      <w:bookmarkStart w:id="49" w:name="_Toc467473981"/>
+      <w:bookmarkStart w:id="50" w:name="_Toc467477720"/>
+      <w:bookmarkStart w:id="51" w:name="_Toc467494874"/>
+      <w:bookmarkStart w:id="52" w:name="_Toc467495244"/>
+      <w:bookmarkStart w:id="53" w:name="_Toc468086052"/>
+      <w:bookmarkStart w:id="54" w:name="_Toc498239160"/>
       <w:r>
         <w:t>Restrições</w:t>
       </w:r>
-      <w:bookmarkEnd w:id="54"/>
+      <w:bookmarkEnd w:id="45"/>
       <w:r>
         <w:t xml:space="preserve"> e Premissas</w:t>
       </w:r>
+      <w:bookmarkEnd w:id="46"/>
+    </w:p>
+    <w:p>
+      <w:pPr>
+        <w:pStyle w:val="PSCRequisito"/>
+      </w:pPr>
+      <w:bookmarkStart w:id="55" w:name="_Toc136838815"/>
+      <w:bookmarkStart w:id="56" w:name="_Toc24593588"/>
+      <w:r>
+        <w:t xml:space="preserve">[REST01] </w:t>
+      </w:r>
       <w:bookmarkEnd w:id="55"/>
-    </w:p>
-    <w:p>
-      <w:pPr>
-        <w:pStyle w:val="PSCRequisito"/>
-      </w:pPr>
-      <w:bookmarkStart w:id="56" w:name="_Toc136838815"/>
-      <w:bookmarkStart w:id="57" w:name="_Toc24593588"/>
-      <w:r>
-        <w:t xml:space="preserve">[REST01] </w:t>
+      <w:r>
+        <w:t>A senha dos funcionários não deve ser visível por</w:t>
+      </w:r>
+      <w:r>
+        <w:t xml:space="preserve"> nenhum outro usuário</w:t>
       </w:r>
       <w:bookmarkEnd w:id="56"/>
-      <w:r>
-        <w:t>A senha dos funcionários não deve ser visível por</w:t>
-      </w:r>
-      <w:r>
-        <w:t xml:space="preserve"> nenhum outro usuário</w:t>
-      </w:r>
-      <w:bookmarkEnd w:id="57"/>
     </w:p>
     <w:p>
       <w:pPr>
@@ -4092,11 +3699,11 @@
       <w:pPr>
         <w:pStyle w:val="PSCRequisito"/>
       </w:pPr>
-      <w:bookmarkStart w:id="58" w:name="_Toc24593589"/>
+      <w:bookmarkStart w:id="57" w:name="_Toc24593589"/>
       <w:r>
         <w:t>[REST02] A linguagem usada para desenvolver deve ser Python</w:t>
       </w:r>
-      <w:bookmarkEnd w:id="58"/>
+      <w:bookmarkEnd w:id="57"/>
     </w:p>
     <w:p>
       <w:pPr>
@@ -4122,12 +3729,11 @@
       <w:pPr>
         <w:pStyle w:val="Ttulo1"/>
       </w:pPr>
-      <w:bookmarkStart w:id="59" w:name="_Toc136838817"/>
-      <w:bookmarkStart w:id="60" w:name="_Toc24593590"/>
+      <w:bookmarkStart w:id="58" w:name="_Toc136838817"/>
+      <w:bookmarkStart w:id="59" w:name="_Toc24593590"/>
       <w:r>
         <w:t>Requisitos Funcionais</w:t>
       </w:r>
-      <w:bookmarkEnd w:id="46"/>
       <w:bookmarkEnd w:id="47"/>
       <w:bookmarkEnd w:id="48"/>
       <w:bookmarkEnd w:id="49"/>
@@ -4135,29 +3741,31 @@
       <w:bookmarkEnd w:id="51"/>
       <w:bookmarkEnd w:id="52"/>
       <w:bookmarkEnd w:id="53"/>
+      <w:bookmarkEnd w:id="54"/>
+      <w:bookmarkEnd w:id="58"/>
       <w:bookmarkEnd w:id="59"/>
+    </w:p>
+    <w:p>
+      <w:pPr>
+        <w:pStyle w:val="PSCRequisito"/>
+      </w:pPr>
+      <w:bookmarkStart w:id="60" w:name="_Toc467473451"/>
+      <w:bookmarkStart w:id="61" w:name="_Toc467473983"/>
+      <w:bookmarkStart w:id="62" w:name="_Toc467477722"/>
+      <w:bookmarkStart w:id="63" w:name="_Toc467494876"/>
+      <w:bookmarkStart w:id="64" w:name="_Toc467495246"/>
+      <w:bookmarkStart w:id="65" w:name="_Toc468086054"/>
+      <w:bookmarkStart w:id="66" w:name="_Toc498239162"/>
+      <w:bookmarkStart w:id="67" w:name="_Toc136838819"/>
+      <w:bookmarkStart w:id="68" w:name="_Toc141253315"/>
+      <w:r>
+        <w:t xml:space="preserve"> </w:t>
+      </w:r>
+      <w:bookmarkStart w:id="69" w:name="_Toc24593591"/>
+      <w:r>
+        <w:t xml:space="preserve">[RF001] </w:t>
+      </w:r>
       <w:bookmarkEnd w:id="60"/>
-    </w:p>
-    <w:p>
-      <w:pPr>
-        <w:pStyle w:val="PSCRequisito"/>
-      </w:pPr>
-      <w:bookmarkStart w:id="61" w:name="_Toc467473451"/>
-      <w:bookmarkStart w:id="62" w:name="_Toc467473983"/>
-      <w:bookmarkStart w:id="63" w:name="_Toc467477722"/>
-      <w:bookmarkStart w:id="64" w:name="_Toc467494876"/>
-      <w:bookmarkStart w:id="65" w:name="_Toc467495246"/>
-      <w:bookmarkStart w:id="66" w:name="_Toc468086054"/>
-      <w:bookmarkStart w:id="67" w:name="_Toc498239162"/>
-      <w:bookmarkStart w:id="68" w:name="_Toc136838819"/>
-      <w:bookmarkStart w:id="69" w:name="_Toc141253315"/>
-      <w:r>
-        <w:t xml:space="preserve"> </w:t>
-      </w:r>
-      <w:bookmarkStart w:id="70" w:name="_Toc24593591"/>
-      <w:r>
-        <w:t xml:space="preserve">[RF001] </w:t>
-      </w:r>
       <w:bookmarkEnd w:id="61"/>
       <w:bookmarkEnd w:id="62"/>
       <w:bookmarkEnd w:id="63"/>
@@ -4166,11 +3774,10 @@
       <w:bookmarkEnd w:id="66"/>
       <w:bookmarkEnd w:id="67"/>
       <w:bookmarkEnd w:id="68"/>
+      <w:r>
+        <w:t>Cadastro de Mercadorias</w:t>
+      </w:r>
       <w:bookmarkEnd w:id="69"/>
-      <w:r>
-        <w:t>Cadastro de Mercadorias</w:t>
-      </w:r>
-      <w:bookmarkEnd w:id="70"/>
     </w:p>
     <w:tbl>
       <w:tblPr>
@@ -4188,12 +3795,6 @@
         <w:gridCol w:w="1381"/>
       </w:tblGrid>
       <w:tr>
-        <w:tblPrEx>
-          <w:tblCellMar>
-            <w:top w:w="0" w:type="dxa"/>
-            <w:bottom w:w="0" w:type="dxa"/>
-          </w:tblCellMar>
-        </w:tblPrEx>
         <w:tc>
           <w:tcPr>
             <w:tcW w:w="1809" w:type="dxa"/>
@@ -4206,6 +3807,7 @@
               <w:rPr>
                 <w:b/>
               </w:rPr>
+              <w:lastRenderedPageBreak/>
               <w:t>Prioridade</w:t>
             </w:r>
             <w:r>
@@ -4333,12 +3935,12 @@
       </w:r>
     </w:p>
     <w:p>
-      <w:bookmarkStart w:id="71" w:name="_Toc467473452"/>
-      <w:bookmarkStart w:id="72" w:name="_Toc467473993"/>
-      <w:bookmarkStart w:id="73" w:name="_Toc467477732"/>
-      <w:bookmarkStart w:id="74" w:name="_Toc467494885"/>
-      <w:bookmarkStart w:id="75" w:name="_Toc467495251"/>
-      <w:bookmarkStart w:id="76" w:name="_Toc468086057"/>
+      <w:bookmarkStart w:id="70" w:name="_Toc467473452"/>
+      <w:bookmarkStart w:id="71" w:name="_Toc467473993"/>
+      <w:bookmarkStart w:id="72" w:name="_Toc467477732"/>
+      <w:bookmarkStart w:id="73" w:name="_Toc467494885"/>
+      <w:bookmarkStart w:id="74" w:name="_Toc467495251"/>
+      <w:bookmarkStart w:id="75" w:name="_Toc468086057"/>
     </w:p>
     <w:p>
       <w:pPr>
@@ -4347,10 +3949,10 @@
       <w:r>
         <w:t xml:space="preserve"> </w:t>
       </w:r>
-      <w:bookmarkStart w:id="77" w:name="_Toc498239163"/>
-      <w:bookmarkStart w:id="78" w:name="_Toc136838820"/>
-      <w:bookmarkStart w:id="79" w:name="_Toc141253316"/>
-      <w:bookmarkStart w:id="80" w:name="_Toc24593592"/>
+      <w:bookmarkStart w:id="76" w:name="_Toc498239163"/>
+      <w:bookmarkStart w:id="77" w:name="_Toc136838820"/>
+      <w:bookmarkStart w:id="78" w:name="_Toc141253316"/>
+      <w:bookmarkStart w:id="79" w:name="_Toc24593592"/>
       <w:r>
         <w:t>[RF</w:t>
       </w:r>
@@ -4360,6 +3962,7 @@
       <w:r>
         <w:t xml:space="preserve">] </w:t>
       </w:r>
+      <w:bookmarkEnd w:id="70"/>
       <w:bookmarkEnd w:id="71"/>
       <w:bookmarkEnd w:id="72"/>
       <w:bookmarkEnd w:id="73"/>
@@ -4368,11 +3971,10 @@
       <w:bookmarkEnd w:id="76"/>
       <w:bookmarkEnd w:id="77"/>
       <w:bookmarkEnd w:id="78"/>
+      <w:r>
+        <w:t>Registro de Funcionários</w:t>
+      </w:r>
       <w:bookmarkEnd w:id="79"/>
-      <w:r>
-        <w:t>Registro de Funcionários</w:t>
-      </w:r>
-      <w:bookmarkEnd w:id="80"/>
     </w:p>
     <w:tbl>
       <w:tblPr>
@@ -4390,12 +3992,6 @@
         <w:gridCol w:w="1381"/>
       </w:tblGrid>
       <w:tr>
-        <w:tblPrEx>
-          <w:tblCellMar>
-            <w:top w:w="0" w:type="dxa"/>
-            <w:bottom w:w="0" w:type="dxa"/>
-          </w:tblCellMar>
-        </w:tblPrEx>
         <w:tc>
           <w:tcPr>
             <w:tcW w:w="1809" w:type="dxa"/>
@@ -4522,11 +4118,11 @@
       <w:pPr>
         <w:pStyle w:val="PSCRequisito"/>
       </w:pPr>
-      <w:bookmarkStart w:id="81" w:name="_Toc24593593"/>
+      <w:bookmarkStart w:id="80" w:name="_Toc24593593"/>
       <w:r>
         <w:t>[RF003] Gerencia de vendas</w:t>
       </w:r>
-      <w:bookmarkEnd w:id="81"/>
+      <w:bookmarkEnd w:id="80"/>
     </w:p>
     <w:tbl>
       <w:tblPr>
@@ -4544,12 +4140,6 @@
         <w:gridCol w:w="1381"/>
       </w:tblGrid>
       <w:tr>
-        <w:tblPrEx>
-          <w:tblCellMar>
-            <w:top w:w="0" w:type="dxa"/>
-            <w:bottom w:w="0" w:type="dxa"/>
-          </w:tblCellMar>
-        </w:tblPrEx>
         <w:tc>
           <w:tcPr>
             <w:tcW w:w="1809" w:type="dxa"/>
@@ -4697,11 +4287,11 @@
       <w:pPr>
         <w:pStyle w:val="PSCRequisito"/>
       </w:pPr>
-      <w:bookmarkStart w:id="82" w:name="_Toc24593594"/>
+      <w:bookmarkStart w:id="81" w:name="_Toc24593594"/>
       <w:r>
         <w:t>[RF004] Tela de Login</w:t>
       </w:r>
-      <w:bookmarkEnd w:id="82"/>
+      <w:bookmarkEnd w:id="81"/>
     </w:p>
     <w:tbl>
       <w:tblPr>
@@ -4719,12 +4309,6 @@
         <w:gridCol w:w="1381"/>
       </w:tblGrid>
       <w:tr>
-        <w:tblPrEx>
-          <w:tblCellMar>
-            <w:top w:w="0" w:type="dxa"/>
-            <w:bottom w:w="0" w:type="dxa"/>
-          </w:tblCellMar>
-        </w:tblPrEx>
         <w:tc>
           <w:tcPr>
             <w:tcW w:w="1809" w:type="dxa"/>
@@ -4851,11 +4435,11 @@
       <w:pPr>
         <w:pStyle w:val="PSCRequisito"/>
       </w:pPr>
-      <w:bookmarkStart w:id="83" w:name="_Toc24593595"/>
+      <w:bookmarkStart w:id="82" w:name="_Toc24593595"/>
       <w:r>
         <w:t>[RF005] Alerta estoque baixo</w:t>
       </w:r>
-      <w:bookmarkEnd w:id="83"/>
+      <w:bookmarkEnd w:id="82"/>
     </w:p>
     <w:tbl>
       <w:tblPr>
@@ -4873,12 +4457,6 @@
         <w:gridCol w:w="1381"/>
       </w:tblGrid>
       <w:tr>
-        <w:tblPrEx>
-          <w:tblCellMar>
-            <w:top w:w="0" w:type="dxa"/>
-            <w:bottom w:w="0" w:type="dxa"/>
-          </w:tblCellMar>
-        </w:tblPrEx>
         <w:tc>
           <w:tcPr>
             <w:tcW w:w="1809" w:type="dxa"/>
@@ -5005,11 +4583,11 @@
       <w:pPr>
         <w:pStyle w:val="PSCRequisito"/>
       </w:pPr>
-      <w:bookmarkStart w:id="84" w:name="_Toc24593596"/>
+      <w:bookmarkStart w:id="83" w:name="_Toc24593596"/>
       <w:r>
         <w:t>[RF006] Qualquer usuário pode pesquisar qualquer arquivo de dados</w:t>
       </w:r>
-      <w:bookmarkEnd w:id="84"/>
+      <w:bookmarkEnd w:id="83"/>
     </w:p>
     <w:tbl>
       <w:tblPr>
@@ -5027,12 +4605,6 @@
         <w:gridCol w:w="1381"/>
       </w:tblGrid>
       <w:tr>
-        <w:tblPrEx>
-          <w:tblCellMar>
-            <w:top w:w="0" w:type="dxa"/>
-            <w:bottom w:w="0" w:type="dxa"/>
-          </w:tblCellMar>
-        </w:tblPrEx>
         <w:tc>
           <w:tcPr>
             <w:tcW w:w="1809" w:type="dxa"/>
@@ -5162,11 +4734,12 @@
       <w:pPr>
         <w:pStyle w:val="PSCRequisito"/>
       </w:pPr>
-      <w:bookmarkStart w:id="85" w:name="_Toc24593597"/>
-      <w:r>
+      <w:bookmarkStart w:id="84" w:name="_Toc24593597"/>
+      <w:r>
+        <w:lastRenderedPageBreak/>
         <w:t>[RF007] SuperADM</w:t>
       </w:r>
-      <w:bookmarkEnd w:id="85"/>
+      <w:bookmarkEnd w:id="84"/>
     </w:p>
     <w:tbl>
       <w:tblPr>
@@ -5184,12 +4757,6 @@
         <w:gridCol w:w="1381"/>
       </w:tblGrid>
       <w:tr>
-        <w:tblPrEx>
-          <w:tblCellMar>
-            <w:top w:w="0" w:type="dxa"/>
-            <w:bottom w:w="0" w:type="dxa"/>
-          </w:tblCellMar>
-        </w:tblPrEx>
         <w:tc>
           <w:tcPr>
             <w:tcW w:w="1809" w:type="dxa"/>
@@ -5316,11 +4883,11 @@
       <w:pPr>
         <w:pStyle w:val="PSCRequisito"/>
       </w:pPr>
-      <w:bookmarkStart w:id="86" w:name="_Toc24593598"/>
+      <w:bookmarkStart w:id="85" w:name="_Toc24593598"/>
       <w:r>
         <w:t>[RF008] Fornecedores</w:t>
       </w:r>
-      <w:bookmarkEnd w:id="86"/>
+      <w:bookmarkEnd w:id="85"/>
     </w:p>
     <w:tbl>
       <w:tblPr>
@@ -5338,12 +4905,6 @@
         <w:gridCol w:w="1381"/>
       </w:tblGrid>
       <w:tr>
-        <w:tblPrEx>
-          <w:tblCellMar>
-            <w:top w:w="0" w:type="dxa"/>
-            <w:bottom w:w="0" w:type="dxa"/>
-          </w:tblCellMar>
-        </w:tblPrEx>
         <w:tc>
           <w:tcPr>
             <w:tcW w:w="1809" w:type="dxa"/>
@@ -5356,7 +4917,6 @@
               <w:rPr>
                 <w:b/>
               </w:rPr>
-              <w:lastRenderedPageBreak/>
               <w:t>Prioridade</w:t>
             </w:r>
             <w:r>
@@ -5474,11 +5034,11 @@
       <w:pPr>
         <w:pStyle w:val="PSCRequisito"/>
       </w:pPr>
-      <w:bookmarkStart w:id="87" w:name="_Toc24593599"/>
+      <w:bookmarkStart w:id="86" w:name="_Toc24593599"/>
       <w:r>
         <w:t>[RF009] Mercadorias prestes a vencer</w:t>
       </w:r>
-      <w:bookmarkEnd w:id="87"/>
+      <w:bookmarkEnd w:id="86"/>
     </w:p>
     <w:tbl>
       <w:tblPr>
@@ -5496,12 +5056,6 @@
         <w:gridCol w:w="1381"/>
       </w:tblGrid>
       <w:tr>
-        <w:tblPrEx>
-          <w:tblCellMar>
-            <w:top w:w="0" w:type="dxa"/>
-            <w:bottom w:w="0" w:type="dxa"/>
-          </w:tblCellMar>
-        </w:tblPrEx>
         <w:tc>
           <w:tcPr>
             <w:tcW w:w="1809" w:type="dxa"/>
@@ -5626,18 +5180,19 @@
       <w:pPr>
         <w:pStyle w:val="Ttulo1"/>
       </w:pPr>
-      <w:bookmarkStart w:id="88" w:name="_Toc467473455"/>
-      <w:bookmarkStart w:id="89" w:name="_Toc467474002"/>
-      <w:bookmarkStart w:id="90" w:name="_Toc467477741"/>
-      <w:bookmarkStart w:id="91" w:name="_Toc467494887"/>
-      <w:bookmarkStart w:id="92" w:name="_Toc467495253"/>
-      <w:bookmarkStart w:id="93" w:name="_Toc468086059"/>
-      <w:bookmarkStart w:id="94" w:name="_Toc498239166"/>
-      <w:bookmarkStart w:id="95" w:name="_Toc136838823"/>
-      <w:bookmarkStart w:id="96" w:name="_Toc24593600"/>
+      <w:bookmarkStart w:id="87" w:name="_Toc467473455"/>
+      <w:bookmarkStart w:id="88" w:name="_Toc467474002"/>
+      <w:bookmarkStart w:id="89" w:name="_Toc467477741"/>
+      <w:bookmarkStart w:id="90" w:name="_Toc467494887"/>
+      <w:bookmarkStart w:id="91" w:name="_Toc467495253"/>
+      <w:bookmarkStart w:id="92" w:name="_Toc468086059"/>
+      <w:bookmarkStart w:id="93" w:name="_Toc498239166"/>
+      <w:bookmarkStart w:id="94" w:name="_Toc136838823"/>
+      <w:bookmarkStart w:id="95" w:name="_Toc24593600"/>
       <w:r>
         <w:t>Requisitos Não Funcionais</w:t>
       </w:r>
+      <w:bookmarkEnd w:id="87"/>
       <w:bookmarkEnd w:id="88"/>
       <w:bookmarkEnd w:id="89"/>
       <w:bookmarkEnd w:id="90"/>
@@ -5646,39 +5201,38 @@
       <w:bookmarkEnd w:id="93"/>
       <w:bookmarkEnd w:id="94"/>
       <w:bookmarkEnd w:id="95"/>
+    </w:p>
+    <w:p>
+      <w:pPr>
+        <w:pStyle w:val="PSCRequisito"/>
+      </w:pPr>
+      <w:bookmarkStart w:id="96" w:name="_Toc467473457"/>
+      <w:bookmarkStart w:id="97" w:name="_Toc467474004"/>
+      <w:bookmarkStart w:id="98" w:name="_Toc467477743"/>
+      <w:bookmarkStart w:id="99" w:name="_Toc467494889"/>
+      <w:bookmarkStart w:id="100" w:name="_Toc467495255"/>
+      <w:bookmarkStart w:id="101" w:name="_Toc468086061"/>
+      <w:bookmarkStart w:id="102" w:name="_Toc498239168"/>
+      <w:bookmarkStart w:id="103" w:name="_Toc136838824"/>
+      <w:bookmarkStart w:id="104" w:name="_Toc24593601"/>
+      <w:r>
+        <w:t>[RNF01]</w:t>
+      </w:r>
       <w:bookmarkEnd w:id="96"/>
-    </w:p>
-    <w:p>
-      <w:pPr>
-        <w:pStyle w:val="PSCRequisito"/>
-      </w:pPr>
-      <w:bookmarkStart w:id="97" w:name="_Toc467473457"/>
-      <w:bookmarkStart w:id="98" w:name="_Toc467474004"/>
-      <w:bookmarkStart w:id="99" w:name="_Toc467477743"/>
-      <w:bookmarkStart w:id="100" w:name="_Toc467494889"/>
-      <w:bookmarkStart w:id="101" w:name="_Toc467495255"/>
-      <w:bookmarkStart w:id="102" w:name="_Toc468086061"/>
-      <w:bookmarkStart w:id="103" w:name="_Toc498239168"/>
-      <w:bookmarkStart w:id="104" w:name="_Toc136838824"/>
-      <w:bookmarkStart w:id="105" w:name="_Toc24593601"/>
-      <w:r>
-        <w:t>[RNF01]</w:t>
-      </w:r>
       <w:bookmarkEnd w:id="97"/>
       <w:bookmarkEnd w:id="98"/>
       <w:bookmarkEnd w:id="99"/>
       <w:bookmarkEnd w:id="100"/>
       <w:bookmarkEnd w:id="101"/>
+      <w:r>
+        <w:t xml:space="preserve"> </w:t>
+      </w:r>
       <w:bookmarkEnd w:id="102"/>
       <w:r>
-        <w:t xml:space="preserve"> </w:t>
+        <w:t>Performance</w:t>
       </w:r>
       <w:bookmarkEnd w:id="103"/>
-      <w:r>
-        <w:t>Performance</w:t>
-      </w:r>
       <w:bookmarkEnd w:id="104"/>
-      <w:bookmarkEnd w:id="105"/>
     </w:p>
     <w:p>
       <w:pPr>
@@ -5711,33 +5265,33 @@
       <w:r>
         <w:t xml:space="preserve"> </w:t>
       </w:r>
-      <w:bookmarkStart w:id="106" w:name="_Toc467473458"/>
-      <w:bookmarkStart w:id="107" w:name="_Toc467474005"/>
-      <w:bookmarkStart w:id="108" w:name="_Toc467477744"/>
-      <w:bookmarkStart w:id="109" w:name="_Toc467494890"/>
-      <w:bookmarkStart w:id="110" w:name="_Toc467495256"/>
-      <w:bookmarkStart w:id="111" w:name="_Toc468086062"/>
-      <w:bookmarkStart w:id="112" w:name="_Toc498239169"/>
-      <w:bookmarkStart w:id="113" w:name="_Toc136838825"/>
-      <w:bookmarkStart w:id="114" w:name="_Toc24593602"/>
+      <w:bookmarkStart w:id="105" w:name="_Toc467473458"/>
+      <w:bookmarkStart w:id="106" w:name="_Toc467474005"/>
+      <w:bookmarkStart w:id="107" w:name="_Toc467477744"/>
+      <w:bookmarkStart w:id="108" w:name="_Toc467494890"/>
+      <w:bookmarkStart w:id="109" w:name="_Toc467495256"/>
+      <w:bookmarkStart w:id="110" w:name="_Toc468086062"/>
+      <w:bookmarkStart w:id="111" w:name="_Toc498239169"/>
+      <w:bookmarkStart w:id="112" w:name="_Toc136838825"/>
+      <w:bookmarkStart w:id="113" w:name="_Toc24593602"/>
       <w:r>
         <w:t>[RNF02</w:t>
       </w:r>
+      <w:bookmarkEnd w:id="105"/>
       <w:bookmarkEnd w:id="106"/>
       <w:bookmarkEnd w:id="107"/>
       <w:bookmarkEnd w:id="108"/>
       <w:bookmarkEnd w:id="109"/>
       <w:bookmarkEnd w:id="110"/>
+      <w:r>
+        <w:t xml:space="preserve">] </w:t>
+      </w:r>
       <w:bookmarkEnd w:id="111"/>
       <w:r>
-        <w:t xml:space="preserve">] </w:t>
+        <w:t>Segurança</w:t>
       </w:r>
       <w:bookmarkEnd w:id="112"/>
-      <w:r>
-        <w:t>Segurança</w:t>
-      </w:r>
       <w:bookmarkEnd w:id="113"/>
-      <w:bookmarkEnd w:id="114"/>
     </w:p>
     <w:p>
       <w:pPr>
@@ -5779,13 +5333,13 @@
       <w:pPr>
         <w:pStyle w:val="PSCRequisito"/>
       </w:pPr>
-      <w:bookmarkStart w:id="115" w:name="_Toc136838826"/>
-      <w:bookmarkStart w:id="116" w:name="_Toc24593603"/>
+      <w:bookmarkStart w:id="114" w:name="_Toc136838826"/>
+      <w:bookmarkStart w:id="115" w:name="_Toc24593603"/>
       <w:r>
         <w:t>[RNF03] Usabilidade</w:t>
       </w:r>
+      <w:bookmarkEnd w:id="114"/>
       <w:bookmarkEnd w:id="115"/>
-      <w:bookmarkEnd w:id="116"/>
     </w:p>
     <w:p>
       <w:pPr>
@@ -5835,19 +5389,20 @@
       <w:pPr>
         <w:pStyle w:val="PSCRequisito"/>
       </w:pPr>
-      <w:bookmarkStart w:id="117" w:name="_Toc136838827"/>
-      <w:bookmarkStart w:id="118" w:name="_Toc24593604"/>
+      <w:bookmarkStart w:id="116" w:name="_Toc136838827"/>
+      <w:bookmarkStart w:id="117" w:name="_Toc24593604"/>
       <w:r>
         <w:t>[RNF04] Confiabilidade</w:t>
       </w:r>
+      <w:bookmarkEnd w:id="116"/>
       <w:bookmarkEnd w:id="117"/>
-      <w:bookmarkEnd w:id="118"/>
     </w:p>
     <w:p>
       <w:pPr>
         <w:pStyle w:val="PSCComentarioTemplate"/>
       </w:pPr>
       <w:r>
+        <w:lastRenderedPageBreak/>
         <w:t>O sistema deverá ter uma taxa de falhas de 1% ou menos.</w:t>
       </w:r>
     </w:p>
@@ -5879,18 +5434,18 @@
       <w:pPr>
         <w:pStyle w:val="Ttulo1"/>
       </w:pPr>
-      <w:bookmarkStart w:id="119" w:name="_Toc133219362"/>
-      <w:bookmarkStart w:id="120" w:name="_Toc133219597"/>
-      <w:bookmarkStart w:id="121" w:name="_Toc498239182"/>
-      <w:bookmarkStart w:id="122" w:name="_Toc136838829"/>
-      <w:bookmarkStart w:id="123" w:name="_Toc24593605"/>
+      <w:bookmarkStart w:id="118" w:name="_Toc133219362"/>
+      <w:bookmarkStart w:id="119" w:name="_Toc133219597"/>
+      <w:bookmarkStart w:id="120" w:name="_Toc136838829"/>
+      <w:bookmarkStart w:id="121" w:name="_Toc24593605"/>
+      <w:bookmarkStart w:id="122" w:name="_Toc498239182"/>
+      <w:bookmarkEnd w:id="118"/>
       <w:bookmarkEnd w:id="119"/>
+      <w:r>
+        <w:t>Mapeamento Necessidades do Cliente x Requisitos do Cliente</w:t>
+      </w:r>
       <w:bookmarkEnd w:id="120"/>
-      <w:r>
-        <w:t>Mapeamento Necessidades do Cliente x Requisitos do Cliente</w:t>
-      </w:r>
-      <w:bookmarkEnd w:id="122"/>
-      <w:bookmarkEnd w:id="123"/>
+      <w:bookmarkEnd w:id="121"/>
     </w:p>
     <w:p/>
     <w:p>
@@ -5923,8 +5478,8 @@
         <w:tblLook w:val="01E0" w:firstRow="1" w:lastRow="1" w:firstColumn="1" w:lastColumn="1" w:noHBand="0" w:noVBand="0"/>
       </w:tblPr>
       <w:tblGrid>
-        <w:gridCol w:w="2518"/>
-        <w:gridCol w:w="6662"/>
+        <w:gridCol w:w="2488"/>
+        <w:gridCol w:w="6572"/>
       </w:tblGrid>
       <w:tr>
         <w:tc>
@@ -5955,7 +5510,6 @@
           </w:tcPr>
           <w:p>
             <w:r>
-              <w:lastRenderedPageBreak/>
               <w:t>Gerencia mercadorias</w:t>
             </w:r>
           </w:p>
@@ -6033,33 +5587,32 @@
       <w:pPr>
         <w:pStyle w:val="Ttulo1"/>
       </w:pPr>
-      <w:bookmarkStart w:id="124" w:name="_Toc136838830"/>
-      <w:bookmarkStart w:id="125" w:name="_Toc24593606"/>
-      <w:bookmarkEnd w:id="121"/>
+      <w:bookmarkStart w:id="123" w:name="_Toc136838830"/>
+      <w:bookmarkStart w:id="124" w:name="_Toc24593606"/>
+      <w:bookmarkEnd w:id="122"/>
       <w:r>
         <w:t>Escopo Negativo</w:t>
       </w:r>
+      <w:bookmarkEnd w:id="123"/>
       <w:bookmarkEnd w:id="124"/>
+    </w:p>
+    <w:p>
+      <w:pPr>
+        <w:pStyle w:val="PSCComentarioTemplate"/>
+      </w:pPr>
+    </w:p>
+    <w:p>
+      <w:pPr>
+        <w:pStyle w:val="Ttulo1"/>
+      </w:pPr>
+      <w:bookmarkStart w:id="125" w:name="_Toc133219364"/>
+      <w:bookmarkStart w:id="126" w:name="_Toc133219599"/>
+      <w:bookmarkStart w:id="127" w:name="_Toc24593607"/>
       <w:bookmarkEnd w:id="125"/>
-    </w:p>
-    <w:p>
-      <w:pPr>
-        <w:pStyle w:val="PSCComentarioTemplate"/>
-      </w:pPr>
-    </w:p>
-    <w:p>
-      <w:pPr>
-        <w:pStyle w:val="Ttulo1"/>
-      </w:pPr>
-      <w:bookmarkStart w:id="126" w:name="_Toc133219364"/>
-      <w:bookmarkStart w:id="127" w:name="_Toc133219599"/>
-      <w:bookmarkStart w:id="128" w:name="_Toc24593607"/>
       <w:bookmarkEnd w:id="126"/>
-      <w:bookmarkEnd w:id="127"/>
       <w:r>
         <w:t>Referências</w:t>
       </w:r>
-      <w:bookmarkEnd w:id="34"/>
       <w:bookmarkEnd w:id="35"/>
       <w:bookmarkEnd w:id="36"/>
       <w:bookmarkEnd w:id="37"/>
@@ -6067,7 +5620,8 @@
       <w:bookmarkEnd w:id="39"/>
       <w:bookmarkEnd w:id="40"/>
       <w:bookmarkEnd w:id="41"/>
-      <w:bookmarkEnd w:id="128"/>
+      <w:bookmarkEnd w:id="42"/>
+      <w:bookmarkEnd w:id="127"/>
     </w:p>
     <w:p>
       <w:pPr>
@@ -6112,13 +5666,13 @@
       </w:r>
     </w:p>
     <w:sectPr>
-      <w:headerReference w:type="even" r:id="rId14"/>
-      <w:headerReference w:type="default" r:id="rId15"/>
-      <w:headerReference w:type="first" r:id="rId16"/>
+      <w:headerReference w:type="default" r:id="rId9"/>
+      <w:footerReference w:type="default" r:id="rId10"/>
+      <w:headerReference w:type="first" r:id="rId11"/>
       <w:pgSz w:w="11906" w:h="16838" w:code="9"/>
       <w:pgMar w:top="1701" w:right="1418" w:bottom="1418" w:left="1418" w:header="680" w:footer="680" w:gutter="0"/>
       <w:cols w:space="720"/>
-      <w:titlePg/>
+      <w:docGrid w:linePitch="299"/>
     </w:sectPr>
   </w:body>
 </w:document>
@@ -6147,251 +5701,22 @@
 <w:ftr xmlns:wpc="http://schemas.microsoft.com/office/word/2010/wordprocessingCanvas" xmlns:cx="http://schemas.microsoft.com/office/drawing/2014/chartex" xmlns:cx1="http://schemas.microsoft.com/office/drawing/2015/9/8/chartex" xmlns:mc="http://schemas.openxmlformats.org/markup-compatibility/2006" xmlns:o="urn:schemas-microsoft-com:office:office" xmlns:r="http://schemas.openxmlformats.org/officeDocument/2006/relationships" xmlns:m="http://schemas.openxmlformats.org/officeDocument/2006/math" xmlns:v="urn:schemas-microsoft-com:vml" xmlns:wp14="http://schemas.microsoft.com/office/word/2010/wordprocessingDrawing" xmlns:wp="http://schemas.openxmlformats.org/drawingml/2006/wordprocessingDrawing" xmlns:w10="urn:schemas-microsoft-com:office:word" xmlns:w="http://schemas.openxmlformats.org/wordprocessingml/2006/main" xmlns:w14="http://schemas.microsoft.com/office/word/2010/wordml" xmlns:w15="http://schemas.microsoft.com/office/word/2012/wordml" xmlns:w16se="http://schemas.microsoft.com/office/word/2015/wordml/symex" xmlns:wpg="http://schemas.microsoft.com/office/word/2010/wordprocessingGroup" xmlns:wpi="http://schemas.microsoft.com/office/word/2010/wordprocessingInk" xmlns:wne="http://schemas.microsoft.com/office/word/2006/wordml" xmlns:wps="http://schemas.microsoft.com/office/word/2010/wordprocessingShape" mc:Ignorable="w14 w15 w16se wp14">
   <w:p>
     <w:pPr>
-      <w:pStyle w:val="Rodap"/>
-    </w:pPr>
-  </w:p>
-</w:ftr>
-</file>
-
-<file path=word/footer2.xml><?xml version="1.0" encoding="utf-8"?>
-<w:ftr xmlns:wpc="http://schemas.microsoft.com/office/word/2010/wordprocessingCanvas" xmlns:cx="http://schemas.microsoft.com/office/drawing/2014/chartex" xmlns:cx1="http://schemas.microsoft.com/office/drawing/2015/9/8/chartex" xmlns:mc="http://schemas.openxmlformats.org/markup-compatibility/2006" xmlns:o="urn:schemas-microsoft-com:office:office" xmlns:r="http://schemas.openxmlformats.org/officeDocument/2006/relationships" xmlns:m="http://schemas.openxmlformats.org/officeDocument/2006/math" xmlns:v="urn:schemas-microsoft-com:vml" xmlns:wp14="http://schemas.microsoft.com/office/word/2010/wordprocessingDrawing" xmlns:wp="http://schemas.openxmlformats.org/drawingml/2006/wordprocessingDrawing" xmlns:w10="urn:schemas-microsoft-com:office:word" xmlns:w="http://schemas.openxmlformats.org/wordprocessingml/2006/main" xmlns:w14="http://schemas.microsoft.com/office/word/2010/wordml" xmlns:w15="http://schemas.microsoft.com/office/word/2012/wordml" xmlns:w16se="http://schemas.microsoft.com/office/word/2015/wordml/symex" xmlns:wpg="http://schemas.microsoft.com/office/word/2010/wordprocessingGroup" xmlns:wpi="http://schemas.microsoft.com/office/word/2010/wordprocessingInk" xmlns:wne="http://schemas.microsoft.com/office/word/2006/wordml" xmlns:wps="http://schemas.microsoft.com/office/word/2010/wordprocessingShape" mc:Ignorable="w14 w15 w16se wp14">
-  <w:tbl>
-    <w:tblPr>
-      <w:tblW w:w="0" w:type="auto"/>
-      <w:tblBorders>
-        <w:top w:val="single" w:sz="4" w:space="0" w:color="auto"/>
-        <w:insideH w:val="single" w:sz="4" w:space="0" w:color="auto"/>
-      </w:tblBorders>
-      <w:tblLayout w:type="fixed"/>
-      <w:tblLook w:val="0000" w:firstRow="0" w:lastRow="0" w:firstColumn="0" w:lastColumn="0" w:noHBand="0" w:noVBand="0"/>
-    </w:tblPr>
-    <w:tblGrid>
-      <w:gridCol w:w="4158"/>
-      <w:gridCol w:w="1980"/>
-      <w:gridCol w:w="2160"/>
-      <w:gridCol w:w="914"/>
-    </w:tblGrid>
-    <w:tr>
-      <w:tblPrEx>
-        <w:tblCellMar>
-          <w:top w:w="0" w:type="dxa"/>
-          <w:bottom w:w="0" w:type="dxa"/>
-        </w:tblCellMar>
-      </w:tblPrEx>
-      <w:trPr>
-        <w:trHeight w:val="302"/>
-      </w:trPr>
-      <w:tc>
-        <w:tcPr>
-          <w:tcW w:w="4158" w:type="dxa"/>
-        </w:tcPr>
-        <w:p>
-          <w:pPr>
-            <w:rPr>
-              <w:i/>
-              <w:sz w:val="16"/>
-            </w:rPr>
-          </w:pPr>
-          <w:r>
-            <w:rPr>
-              <w:i/>
-              <w:sz w:val="16"/>
-            </w:rPr>
-            <w:t>&lt;Nome do Projeto&gt;</w:t>
-          </w:r>
-          <w:r>
-            <w:rPr>
-              <w:i/>
-              <w:sz w:val="16"/>
-            </w:rPr>
-            <w:t xml:space="preserve"> </w:t>
-          </w:r>
-        </w:p>
-      </w:tc>
-      <w:tc>
-        <w:tcPr>
-          <w:tcW w:w="1980" w:type="dxa"/>
-        </w:tcPr>
-        <w:p>
-          <w:pPr>
-            <w:rPr>
-              <w:sz w:val="16"/>
-            </w:rPr>
-          </w:pPr>
-          <w:r>
-            <w:rPr>
-              <w:sz w:val="16"/>
-            </w:rPr>
-            <w:t xml:space="preserve">Confidencial </w:t>
-          </w:r>
-        </w:p>
-      </w:tc>
-      <w:tc>
-        <w:tcPr>
-          <w:tcW w:w="2160" w:type="dxa"/>
-        </w:tcPr>
-        <w:p>
-          <w:pPr>
-            <w:rPr>
-              <w:sz w:val="16"/>
-            </w:rPr>
-          </w:pPr>
-        </w:p>
-      </w:tc>
-      <w:tc>
-        <w:tcPr>
-          <w:tcW w:w="914" w:type="dxa"/>
-        </w:tcPr>
-        <w:p>
-          <w:pPr>
-            <w:rPr>
-              <w:sz w:val="16"/>
-            </w:rPr>
-          </w:pPr>
-          <w:r>
-            <w:rPr>
-              <w:sz w:val="16"/>
-            </w:rPr>
-            <w:t>P</w:t>
-          </w:r>
-          <w:r>
-            <w:rPr>
-              <w:sz w:val="16"/>
-            </w:rPr>
-            <w:t>ág</w:t>
-          </w:r>
-          <w:r>
-            <w:rPr>
-              <w:sz w:val="16"/>
-            </w:rPr>
-            <w:t xml:space="preserve"> </w:t>
-          </w:r>
-          <w:r>
-            <w:rPr>
-              <w:rStyle w:val="Nmerodepgina"/>
-              <w:rFonts w:ascii="Arial" w:hAnsi="Arial"/>
-              <w:sz w:val="16"/>
-            </w:rPr>
-            <w:fldChar w:fldCharType="begin"/>
-          </w:r>
-          <w:r>
-            <w:rPr>
-              <w:rStyle w:val="Nmerodepgina"/>
-              <w:rFonts w:ascii="Arial" w:hAnsi="Arial"/>
-              <w:sz w:val="16"/>
-            </w:rPr>
-            <w:instrText xml:space="preserve"> PAGE </w:instrText>
-          </w:r>
-          <w:r>
-            <w:rPr>
-              <w:rStyle w:val="Nmerodepgina"/>
-              <w:rFonts w:ascii="Arial" w:hAnsi="Arial"/>
-              <w:sz w:val="16"/>
-            </w:rPr>
-            <w:fldChar w:fldCharType="separate"/>
-          </w:r>
-          <w:r>
-            <w:rPr>
-              <w:rStyle w:val="Nmerodepgina"/>
-              <w:rFonts w:ascii="Arial" w:hAnsi="Arial"/>
-              <w:noProof/>
-              <w:sz w:val="16"/>
-            </w:rPr>
-            <w:t>8</w:t>
-          </w:r>
-          <w:r>
-            <w:rPr>
-              <w:rStyle w:val="Nmerodepgina"/>
-              <w:rFonts w:ascii="Arial" w:hAnsi="Arial"/>
-              <w:sz w:val="16"/>
-            </w:rPr>
-            <w:fldChar w:fldCharType="end"/>
-          </w:r>
-          <w:r>
-            <w:rPr>
-              <w:rStyle w:val="Nmerodepgina"/>
-              <w:rFonts w:ascii="Arial" w:hAnsi="Arial"/>
-              <w:sz w:val="16"/>
-            </w:rPr>
-            <w:t>/</w:t>
-          </w:r>
-          <w:r>
-            <w:rPr>
-              <w:rStyle w:val="Nmerodepgina"/>
-              <w:rFonts w:ascii="Arial" w:hAnsi="Arial"/>
-              <w:sz w:val="16"/>
-            </w:rPr>
-            <w:fldChar w:fldCharType="begin"/>
-          </w:r>
-          <w:r>
-            <w:rPr>
-              <w:rStyle w:val="Nmerodepgina"/>
-              <w:rFonts w:ascii="Arial" w:hAnsi="Arial"/>
-              <w:sz w:val="16"/>
-            </w:rPr>
-            <w:instrText xml:space="preserve"> NUMPAGES </w:instrText>
-          </w:r>
-          <w:r>
-            <w:rPr>
-              <w:rStyle w:val="Nmerodepgina"/>
-              <w:rFonts w:ascii="Arial" w:hAnsi="Arial"/>
-              <w:sz w:val="16"/>
-            </w:rPr>
-            <w:fldChar w:fldCharType="separate"/>
-          </w:r>
-          <w:r>
-            <w:rPr>
-              <w:rStyle w:val="Nmerodepgina"/>
-              <w:rFonts w:ascii="Arial" w:hAnsi="Arial"/>
-              <w:noProof/>
-              <w:sz w:val="16"/>
-            </w:rPr>
-            <w:t>8</w:t>
-          </w:r>
-          <w:r>
-            <w:rPr>
-              <w:rStyle w:val="Nmerodepgina"/>
-              <w:rFonts w:ascii="Arial" w:hAnsi="Arial"/>
-              <w:sz w:val="16"/>
-            </w:rPr>
-            <w:fldChar w:fldCharType="end"/>
-          </w:r>
-        </w:p>
-      </w:tc>
-    </w:tr>
-  </w:tbl>
-  <w:p>
-    <w:pPr>
-      <w:rPr>
-        <w:sz w:val="16"/>
-      </w:rPr>
-    </w:pPr>
-  </w:p>
-</w:ftr>
-</file>
-
-<file path=word/footer3.xml><?xml version="1.0" encoding="utf-8"?>
-<w:ftr xmlns:wpc="http://schemas.microsoft.com/office/word/2010/wordprocessingCanvas" xmlns:cx="http://schemas.microsoft.com/office/drawing/2014/chartex" xmlns:cx1="http://schemas.microsoft.com/office/drawing/2015/9/8/chartex" xmlns:mc="http://schemas.openxmlformats.org/markup-compatibility/2006" xmlns:o="urn:schemas-microsoft-com:office:office" xmlns:r="http://schemas.openxmlformats.org/officeDocument/2006/relationships" xmlns:m="http://schemas.openxmlformats.org/officeDocument/2006/math" xmlns:v="urn:schemas-microsoft-com:vml" xmlns:wp14="http://schemas.microsoft.com/office/word/2010/wordprocessingDrawing" xmlns:wp="http://schemas.openxmlformats.org/drawingml/2006/wordprocessingDrawing" xmlns:w10="urn:schemas-microsoft-com:office:word" xmlns:w="http://schemas.openxmlformats.org/wordprocessingml/2006/main" xmlns:w14="http://schemas.microsoft.com/office/word/2010/wordml" xmlns:w15="http://schemas.microsoft.com/office/word/2012/wordml" xmlns:w16se="http://schemas.microsoft.com/office/word/2015/wordml/symex" xmlns:wpg="http://schemas.microsoft.com/office/word/2010/wordprocessingGroup" xmlns:wpi="http://schemas.microsoft.com/office/word/2010/wordprocessingInk" xmlns:wne="http://schemas.microsoft.com/office/word/2006/wordml" xmlns:wps="http://schemas.microsoft.com/office/word/2010/wordprocessingShape" mc:Ignorable="w14 w15 w16se wp14">
-  <w:p>
-    <w:pPr>
       <w:pBdr>
-        <w:left w:val="single" w:sz="12" w:space="11" w:color="5B9BD5"/>
+        <w:left w:val="single" w:sz="12" w:space="11" w:color="5B9BD5" w:themeColor="accent1"/>
       </w:pBdr>
       <w:tabs>
         <w:tab w:val="left" w:pos="622"/>
       </w:tabs>
       <w:spacing w:after="0"/>
       <w:rPr>
-        <w:rFonts w:ascii="Calibri Light" w:hAnsi="Calibri Light"/>
-        <w:color w:val="2E74B5"/>
+        <w:rFonts w:asciiTheme="majorHAnsi" w:eastAsiaTheme="majorEastAsia" w:hAnsiTheme="majorHAnsi" w:cstheme="majorBidi"/>
         <w:sz w:val="26"/>
         <w:szCs w:val="26"/>
       </w:rPr>
     </w:pPr>
     <w:r>
       <w:rPr>
-        <w:rFonts w:ascii="Calibri Light" w:hAnsi="Calibri Light"/>
-        <w:color w:val="2E74B5"/>
+        <w:rFonts w:asciiTheme="majorHAnsi" w:eastAsiaTheme="majorEastAsia" w:hAnsiTheme="majorHAnsi" w:cstheme="majorBidi"/>
         <w:sz w:val="26"/>
         <w:szCs w:val="26"/>
       </w:rPr>
@@ -6399,8 +5724,7 @@
     </w:r>
     <w:r>
       <w:rPr>
-        <w:rFonts w:ascii="Calibri Light" w:hAnsi="Calibri Light"/>
-        <w:color w:val="2E74B5"/>
+        <w:rFonts w:asciiTheme="majorHAnsi" w:eastAsiaTheme="majorEastAsia" w:hAnsiTheme="majorHAnsi" w:cstheme="majorBidi"/>
         <w:sz w:val="26"/>
         <w:szCs w:val="26"/>
       </w:rPr>
@@ -6408,8 +5732,7 @@
     </w:r>
     <w:r>
       <w:rPr>
-        <w:rFonts w:ascii="Calibri Light" w:hAnsi="Calibri Light"/>
-        <w:color w:val="2E74B5"/>
+        <w:rFonts w:asciiTheme="majorHAnsi" w:eastAsiaTheme="majorEastAsia" w:hAnsiTheme="majorHAnsi" w:cstheme="majorBidi"/>
         <w:sz w:val="26"/>
         <w:szCs w:val="26"/>
       </w:rPr>
@@ -6417,18 +5740,16 @@
     </w:r>
     <w:r>
       <w:rPr>
-        <w:rFonts w:ascii="Calibri Light" w:hAnsi="Calibri Light"/>
+        <w:rFonts w:asciiTheme="majorHAnsi" w:eastAsiaTheme="majorEastAsia" w:hAnsiTheme="majorHAnsi" w:cstheme="majorBidi"/>
         <w:noProof/>
-        <w:color w:val="2E74B5"/>
         <w:sz w:val="26"/>
         <w:szCs w:val="26"/>
       </w:rPr>
-      <w:t>1</w:t>
+      <w:t>7</w:t>
     </w:r>
     <w:r>
       <w:rPr>
-        <w:rFonts w:ascii="Calibri Light" w:hAnsi="Calibri Light"/>
-        <w:color w:val="2E74B5"/>
+        <w:rFonts w:asciiTheme="majorHAnsi" w:eastAsiaTheme="majorEastAsia" w:hAnsiTheme="majorHAnsi" w:cstheme="majorBidi"/>
         <w:sz w:val="26"/>
         <w:szCs w:val="26"/>
       </w:rPr>
@@ -6465,23 +5786,41 @@
 <file path=word/header1.xml><?xml version="1.0" encoding="utf-8"?>
 <w:hdr xmlns:wpc="http://schemas.microsoft.com/office/word/2010/wordprocessingCanvas" xmlns:cx="http://schemas.microsoft.com/office/drawing/2014/chartex" xmlns:cx1="http://schemas.microsoft.com/office/drawing/2015/9/8/chartex" xmlns:mc="http://schemas.openxmlformats.org/markup-compatibility/2006" xmlns:o="urn:schemas-microsoft-com:office:office" xmlns:r="http://schemas.openxmlformats.org/officeDocument/2006/relationships" xmlns:m="http://schemas.openxmlformats.org/officeDocument/2006/math" xmlns:v="urn:schemas-microsoft-com:vml" xmlns:wp14="http://schemas.microsoft.com/office/word/2010/wordprocessingDrawing" xmlns:wp="http://schemas.openxmlformats.org/drawingml/2006/wordprocessingDrawing" xmlns:w10="urn:schemas-microsoft-com:office:word" xmlns:w="http://schemas.openxmlformats.org/wordprocessingml/2006/main" xmlns:w14="http://schemas.microsoft.com/office/word/2010/wordml" xmlns:w15="http://schemas.microsoft.com/office/word/2012/wordml" xmlns:w16se="http://schemas.microsoft.com/office/word/2015/wordml/symex" xmlns:wpg="http://schemas.microsoft.com/office/word/2010/wordprocessingGroup" xmlns:wpi="http://schemas.microsoft.com/office/word/2010/wordprocessingInk" xmlns:wne="http://schemas.microsoft.com/office/word/2006/wordml" xmlns:wps="http://schemas.microsoft.com/office/word/2010/wordprocessingShape" mc:Ignorable="w14 w15 w16se wp14">
   <w:p>
+    <w:pPr>
+      <w:spacing w:before="240" w:after="240"/>
+      <w:jc w:val="right"/>
+    </w:pPr>
     <w:r>
       <w:rPr>
         <w:noProof/>
       </w:rPr>
       <w:drawing>
-        <wp:anchor distT="0" distB="0" distL="114300" distR="114300" simplePos="0" relativeHeight="251656192" behindDoc="0" locked="0" layoutInCell="0" allowOverlap="1">
+        <wp:anchor distT="0" distB="0" distL="114300" distR="114300" simplePos="0" relativeHeight="251663360" behindDoc="1" locked="0" layoutInCell="1" allowOverlap="1" wp14:anchorId="42452BA4" wp14:editId="72A80A51">
           <wp:simplePos x="0" y="0"/>
           <wp:positionH relativeFrom="column">
-            <wp:posOffset>0</wp:posOffset>
+            <wp:posOffset>-85725</wp:posOffset>
           </wp:positionH>
           <wp:positionV relativeFrom="paragraph">
-            <wp:posOffset>0</wp:posOffset>
+            <wp:posOffset>161925</wp:posOffset>
           </wp:positionV>
-          <wp:extent cx="640080" cy="420370"/>
+          <wp:extent cx="620395" cy="619125"/>
           <wp:effectExtent l="0" t="0" r="0" b="0"/>
-          <wp:wrapTopAndBottom/>
-          <wp:docPr id="4" name="Imagem 4" descr="bcp"/>
+          <wp:wrapTight wrapText="bothSides">
+            <wp:wrapPolygon edited="0">
+              <wp:start x="663" y="3323"/>
+              <wp:lineTo x="663" y="5982"/>
+              <wp:lineTo x="7296" y="15286"/>
+              <wp:lineTo x="7296" y="19938"/>
+              <wp:lineTo x="15918" y="19938"/>
+              <wp:lineTo x="15918" y="15951"/>
+              <wp:lineTo x="15255" y="15286"/>
+              <wp:lineTo x="20561" y="7311"/>
+              <wp:lineTo x="19234" y="5982"/>
+              <wp:lineTo x="5306" y="3323"/>
+              <wp:lineTo x="663" y="3323"/>
+            </wp:wrapPolygon>
+          </wp:wrapTight>
+          <wp:docPr id="9" name="Imagem 4"/>
           <wp:cNvGraphicFramePr>
             <a:graphicFrameLocks xmlns:a="http://schemas.openxmlformats.org/drawingml/2006/main" noChangeAspect="1"/>
           </wp:cNvGraphicFramePr>
@@ -6489,7 +5828,7 @@
             <a:graphicData uri="http://schemas.openxmlformats.org/drawingml/2006/picture">
               <pic:pic xmlns:pic="http://schemas.openxmlformats.org/drawingml/2006/picture">
                 <pic:nvPicPr>
-                  <pic:cNvPr id="0" name="Picture 4" descr="bcp"/>
+                  <pic:cNvPr id="0" name="Imagem 4"/>
                   <pic:cNvPicPr>
                     <a:picLocks noChangeAspect="1" noChangeArrowheads="1"/>
                   </pic:cNvPicPr>
@@ -6510,7 +5849,7 @@
                 <pic:spPr bwMode="auto">
                   <a:xfrm>
                     <a:off x="0" y="0"/>
-                    <a:ext cx="640080" cy="420370"/>
+                    <a:ext cx="620395" cy="619125"/>
                   </a:xfrm>
                   <a:prstGeom prst="rect">
                     <a:avLst/>
@@ -6523,142 +5862,137 @@
               </pic:pic>
             </a:graphicData>
           </a:graphic>
-          <wp14:sizeRelH relativeFrom="page">
+          <wp14:sizeRelH relativeFrom="margin">
             <wp14:pctWidth>0</wp14:pctWidth>
           </wp14:sizeRelH>
-          <wp14:sizeRelV relativeFrom="page">
+          <wp14:sizeRelV relativeFrom="margin">
             <wp14:pctHeight>0</wp14:pctHeight>
           </wp14:sizeRelV>
         </wp:anchor>
       </w:drawing>
     </w:r>
+    <w:r>
+      <w:t xml:space="preserve"> </w:t>
+    </w:r>
+    <w:r>
+      <w:tab/>
+    </w:r>
+    <w:r>
+      <w:tab/>
+    </w:r>
   </w:p>
-</w:hdr>
-</file>
-
-<file path=word/header2.xml><?xml version="1.0" encoding="utf-8"?>
-<w:hdr xmlns:wpc="http://schemas.microsoft.com/office/word/2010/wordprocessingCanvas" xmlns:cx="http://schemas.microsoft.com/office/drawing/2014/chartex" xmlns:cx1="http://schemas.microsoft.com/office/drawing/2015/9/8/chartex" xmlns:mc="http://schemas.openxmlformats.org/markup-compatibility/2006" xmlns:o="urn:schemas-microsoft-com:office:office" xmlns:r="http://schemas.openxmlformats.org/officeDocument/2006/relationships" xmlns:m="http://schemas.openxmlformats.org/officeDocument/2006/math" xmlns:v="urn:schemas-microsoft-com:vml" xmlns:wp14="http://schemas.microsoft.com/office/word/2010/wordprocessingDrawing" xmlns:wp="http://schemas.openxmlformats.org/drawingml/2006/wordprocessingDrawing" xmlns:w10="urn:schemas-microsoft-com:office:word" xmlns:w="http://schemas.openxmlformats.org/wordprocessingml/2006/main" xmlns:w14="http://schemas.microsoft.com/office/word/2010/wordml" xmlns:w15="http://schemas.microsoft.com/office/word/2012/wordml" xmlns:w16se="http://schemas.microsoft.com/office/word/2015/wordml/symex" xmlns:wpg="http://schemas.microsoft.com/office/word/2010/wordprocessingGroup" xmlns:wpi="http://schemas.microsoft.com/office/word/2010/wordprocessingInk" xmlns:wne="http://schemas.microsoft.com/office/word/2006/wordml" xmlns:wps="http://schemas.microsoft.com/office/word/2010/wordprocessingShape" mc:Ignorable="w14 w15 w16se wp14">
-  <w:tbl>
-    <w:tblPr>
-      <w:tblW w:w="0" w:type="auto"/>
-      <w:tblInd w:w="-70" w:type="dxa"/>
-      <w:tblBorders>
-        <w:top w:val="single" w:sz="4" w:space="0" w:color="auto"/>
-      </w:tblBorders>
-      <w:tblLayout w:type="fixed"/>
-      <w:tblCellMar>
-        <w:left w:w="70" w:type="dxa"/>
-        <w:right w:w="70" w:type="dxa"/>
-      </w:tblCellMar>
-      <w:tblLook w:val="0000" w:firstRow="0" w:lastRow="0" w:firstColumn="0" w:lastColumn="0" w:noHBand="0" w:noVBand="0"/>
-    </w:tblPr>
-    <w:tblGrid>
-      <w:gridCol w:w="4304"/>
-      <w:gridCol w:w="4340"/>
-    </w:tblGrid>
-    <w:tr>
-      <w:tblPrEx>
-        <w:tblCellMar>
-          <w:top w:w="0" w:type="dxa"/>
-          <w:bottom w:w="0" w:type="dxa"/>
-        </w:tblCellMar>
-      </w:tblPrEx>
-      <w:trPr>
-        <w:trHeight w:val="695"/>
-      </w:trPr>
-      <w:tc>
-        <w:tcPr>
-          <w:tcW w:w="4304" w:type="dxa"/>
-        </w:tcPr>
-        <w:p>
-          <w:pPr>
-            <w:pStyle w:val="Rodap"/>
-          </w:pPr>
-          <w:r>
-            <w:t>&lt;logo ou nome do cliente&gt;</w:t>
-          </w:r>
-        </w:p>
-      </w:tc>
-      <w:tc>
-        <w:tcPr>
-          <w:tcW w:w="4340" w:type="dxa"/>
-        </w:tcPr>
-        <w:p>
-          <w:pPr>
-            <w:spacing w:after="0"/>
-          </w:pPr>
-          <w:r>
-            <w:rPr>
-              <w:noProof/>
-              <w:sz w:val="20"/>
-            </w:rPr>
-            <w:drawing>
-              <wp:anchor distT="0" distB="0" distL="114300" distR="114300" simplePos="0" relativeHeight="251657216" behindDoc="0" locked="0" layoutInCell="0" allowOverlap="1">
-                <wp:simplePos x="0" y="0"/>
-                <wp:positionH relativeFrom="column">
-                  <wp:posOffset>2176780</wp:posOffset>
-                </wp:positionH>
-                <wp:positionV relativeFrom="paragraph">
-                  <wp:posOffset>-368935</wp:posOffset>
-                </wp:positionV>
-                <wp:extent cx="648335" cy="368935"/>
-                <wp:effectExtent l="0" t="0" r="0" b="0"/>
-                <wp:wrapTopAndBottom/>
-                <wp:docPr id="6" name="Imagem 6"/>
-                <wp:cNvGraphicFramePr>
-                  <a:graphicFrameLocks xmlns:a="http://schemas.openxmlformats.org/drawingml/2006/main" noChangeAspect="1"/>
-                </wp:cNvGraphicFramePr>
-                <a:graphic xmlns:a="http://schemas.openxmlformats.org/drawingml/2006/main">
-                  <a:graphicData uri="http://schemas.openxmlformats.org/drawingml/2006/picture">
-                    <pic:pic xmlns:pic="http://schemas.openxmlformats.org/drawingml/2006/picture">
-                      <pic:nvPicPr>
-                        <pic:cNvPr id="0" name="Picture 6"/>
-                        <pic:cNvPicPr>
-                          <a:picLocks noChangeAspect="1" noChangeArrowheads="1"/>
-                        </pic:cNvPicPr>
-                      </pic:nvPicPr>
-                      <pic:blipFill>
-                        <a:blip r:embed="rId1">
-                          <a:extLst>
-                            <a:ext uri="{28A0092B-C50C-407E-A947-70E740481C1C}">
-                              <a14:useLocalDpi xmlns:a14="http://schemas.microsoft.com/office/drawing/2010/main" val="0"/>
-                            </a:ext>
-                          </a:extLst>
-                        </a:blip>
-                        <a:srcRect/>
-                        <a:stretch>
-                          <a:fillRect/>
-                        </a:stretch>
-                      </pic:blipFill>
-                      <pic:spPr bwMode="auto">
-                        <a:xfrm>
-                          <a:off x="0" y="0"/>
-                          <a:ext cx="648335" cy="368935"/>
-                        </a:xfrm>
-                        <a:prstGeom prst="rect">
-                          <a:avLst/>
-                        </a:prstGeom>
-                        <a:noFill/>
-                        <a:ln>
-                          <a:noFill/>
-                        </a:ln>
-                      </pic:spPr>
-                    </pic:pic>
-                  </a:graphicData>
-                </a:graphic>
-                <wp14:sizeRelH relativeFrom="page">
-                  <wp14:pctWidth>0</wp14:pctWidth>
-                </wp14:sizeRelH>
-                <wp14:sizeRelV relativeFrom="page">
-                  <wp14:pctHeight>0</wp14:pctHeight>
-                </wp14:sizeRelV>
-              </wp:anchor>
-            </w:drawing>
-          </w:r>
-        </w:p>
-      </w:tc>
-    </w:tr>
-  </w:tbl>
+  <w:p>
+    <w:pPr>
+      <w:spacing w:before="240" w:after="240"/>
+      <w:jc w:val="right"/>
+      <w:rPr>
+        <w:b/>
+        <w:i/>
+        <w:color w:val="595959"/>
+        <w:sz w:val="18"/>
+      </w:rPr>
+    </w:pPr>
+    <w:r>
+      <w:rPr>
+        <w:noProof/>
+      </w:rPr>
+      <mc:AlternateContent>
+        <mc:Choice Requires="wps">
+          <w:drawing>
+            <wp:anchor distT="0" distB="0" distL="114300" distR="114300" simplePos="0" relativeHeight="251662336" behindDoc="0" locked="0" layoutInCell="1" allowOverlap="1" wp14:anchorId="33A0BA2A" wp14:editId="3812B719">
+              <wp:simplePos x="0" y="0"/>
+              <wp:positionH relativeFrom="column">
+                <wp:posOffset>-180975</wp:posOffset>
+              </wp:positionH>
+              <wp:positionV relativeFrom="paragraph">
+                <wp:posOffset>511810</wp:posOffset>
+              </wp:positionV>
+              <wp:extent cx="6238875" cy="9525"/>
+              <wp:effectExtent l="0" t="0" r="28575" b="28575"/>
+              <wp:wrapNone/>
+              <wp:docPr id="8" name="Conector reto 8"/>
+              <wp:cNvGraphicFramePr>
+                <a:graphicFrameLocks xmlns:a="http://schemas.openxmlformats.org/drawingml/2006/main"/>
+              </wp:cNvGraphicFramePr>
+              <a:graphic xmlns:a="http://schemas.openxmlformats.org/drawingml/2006/main">
+                <a:graphicData uri="http://schemas.microsoft.com/office/word/2010/wordprocessingShape">
+                  <wps:wsp>
+                    <wps:cNvCnPr>
+                      <a:cxnSpLocks/>
+                    </wps:cNvCnPr>
+                    <wps:spPr>
+                      <a:xfrm flipV="1">
+                        <a:off x="0" y="0"/>
+                        <a:ext cx="6238875" cy="9525"/>
+                      </a:xfrm>
+                      <a:prstGeom prst="line">
+                        <a:avLst/>
+                      </a:prstGeom>
+                      <a:ln/>
+                    </wps:spPr>
+                    <wps:style>
+                      <a:lnRef idx="1">
+                        <a:schemeClr val="dk1"/>
+                      </a:lnRef>
+                      <a:fillRef idx="0">
+                        <a:schemeClr val="dk1"/>
+                      </a:fillRef>
+                      <a:effectRef idx="0">
+                        <a:schemeClr val="dk1"/>
+                      </a:effectRef>
+                      <a:fontRef idx="minor">
+                        <a:schemeClr val="tx1"/>
+                      </a:fontRef>
+                    </wps:style>
+                    <wps:bodyPr/>
+                  </wps:wsp>
+                </a:graphicData>
+              </a:graphic>
+              <wp14:sizeRelH relativeFrom="margin">
+                <wp14:pctWidth>0</wp14:pctWidth>
+              </wp14:sizeRelH>
+              <wp14:sizeRelV relativeFrom="margin">
+                <wp14:pctHeight>0</wp14:pctHeight>
+              </wp14:sizeRelV>
+            </wp:anchor>
+          </w:drawing>
+        </mc:Choice>
+        <mc:Fallback>
+          <w:pict>
+            <v:line w14:anchorId="1E340220" id="Conector reto 8" o:spid="_x0000_s1026" style="position:absolute;flip:y;z-index:251662336;visibility:visible;mso-wrap-style:square;mso-width-percent:0;mso-height-percent:0;mso-wrap-distance-left:9pt;mso-wrap-distance-top:0;mso-wrap-distance-right:9pt;mso-wrap-distance-bottom:0;mso-position-horizontal:absolute;mso-position-horizontal-relative:text;mso-position-vertical:absolute;mso-position-vertical-relative:text;mso-width-percent:0;mso-height-percent:0;mso-width-relative:margin;mso-height-relative:margin" from="-14.25pt,40.3pt" to="477pt,41.05pt" o:gfxdata="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" strokecolor="black [3200]" strokeweight=".5pt">
+              <v:stroke joinstyle="miter"/>
+              <o:lock v:ext="edit" shapetype="f"/>
+            </v:line>
+          </w:pict>
+        </mc:Fallback>
+      </mc:AlternateContent>
+    </w:r>
+    <w:r>
+      <w:rPr>
+        <w:b/>
+        <w:i/>
+        <w:color w:val="595959"/>
+      </w:rPr>
+      <w:t>Gerenciamento de Loja Universal (GLU)</w:t>
+    </w:r>
+    <w:r>
+      <w:rPr>
+        <w:b/>
+        <w:i/>
+        <w:color w:val="595959"/>
+      </w:rPr>
+      <w:br/>
+    </w:r>
+    <w:r>
+      <w:rPr>
+        <w:b/>
+        <w:i/>
+        <w:color w:val="595959"/>
+        <w:sz w:val="18"/>
+      </w:rPr>
+      <w:t>https://github.com/MarceloChaves/GLU</w:t>
+    </w:r>
+  </w:p>
   <w:p>
     <w:pPr>
       <w:pStyle w:val="Cabealho"/>
@@ -6667,7 +6001,7 @@
 </w:hdr>
 </file>
 
-<file path=word/header3.xml><?xml version="1.0" encoding="utf-8"?>
+<file path=word/header2.xml><?xml version="1.0" encoding="utf-8"?>
 <w:hdr xmlns:wpc="http://schemas.microsoft.com/office/word/2010/wordprocessingCanvas" xmlns:cx="http://schemas.microsoft.com/office/drawing/2014/chartex" xmlns:cx1="http://schemas.microsoft.com/office/drawing/2015/9/8/chartex" xmlns:mc="http://schemas.openxmlformats.org/markup-compatibility/2006" xmlns:o="urn:schemas-microsoft-com:office:office" xmlns:r="http://schemas.openxmlformats.org/officeDocument/2006/relationships" xmlns:m="http://schemas.openxmlformats.org/officeDocument/2006/math" xmlns:v="urn:schemas-microsoft-com:vml" xmlns:wp14="http://schemas.microsoft.com/office/word/2010/wordprocessingDrawing" xmlns:wp="http://schemas.openxmlformats.org/drawingml/2006/wordprocessingDrawing" xmlns:w10="urn:schemas-microsoft-com:office:word" xmlns:w="http://schemas.openxmlformats.org/wordprocessingml/2006/main" xmlns:w14="http://schemas.microsoft.com/office/word/2010/wordml" xmlns:w15="http://schemas.microsoft.com/office/word/2012/wordml" xmlns:w16se="http://schemas.microsoft.com/office/word/2015/wordml/symex" xmlns:wpg="http://schemas.microsoft.com/office/word/2010/wordprocessingGroup" xmlns:wpi="http://schemas.microsoft.com/office/word/2010/wordprocessingInk" xmlns:wne="http://schemas.microsoft.com/office/word/2006/wordml" xmlns:wps="http://schemas.microsoft.com/office/word/2010/wordprocessingShape" mc:Ignorable="w14 w15 w16se wp14">
   <w:p>
     <w:pPr>
@@ -6679,7 +6013,7 @@
         <w:noProof/>
       </w:rPr>
       <w:drawing>
-        <wp:anchor distT="0" distB="0" distL="114300" distR="114300" simplePos="0" relativeHeight="251659264" behindDoc="1" locked="0" layoutInCell="1" allowOverlap="1">
+        <wp:anchor distT="0" distB="0" distL="114300" distR="114300" simplePos="0" relativeHeight="251660288" behindDoc="1" locked="0" layoutInCell="1" allowOverlap="1" wp14:anchorId="42452BA4" wp14:editId="72A80A51">
           <wp:simplePos x="0" y="0"/>
           <wp:positionH relativeFrom="column">
             <wp:posOffset>-85725</wp:posOffset>
@@ -6783,7 +6117,7 @@
       <mc:AlternateContent>
         <mc:Choice Requires="wps">
           <w:drawing>
-            <wp:anchor distT="0" distB="0" distL="114300" distR="114300" simplePos="0" relativeHeight="251658240" behindDoc="0" locked="0" layoutInCell="1" allowOverlap="1">
+            <wp:anchor distT="0" distB="0" distL="114300" distR="114300" simplePos="0" relativeHeight="251659264" behindDoc="0" locked="0" layoutInCell="1" allowOverlap="1" wp14:anchorId="33A0BA2A" wp14:editId="3812B719">
               <wp:simplePos x="0" y="0"/>
               <wp:positionH relativeFrom="column">
                 <wp:posOffset>-180975</wp:posOffset>
@@ -6837,7 +6171,7 @@
         </mc:Choice>
         <mc:Fallback>
           <w:pict>
-            <v:line w14:anchorId="34D4D799" id="Conector reto 3" o:spid="_x0000_s1026" style="position:absolute;flip:y;z-index:251658240;visibility:visible;mso-wrap-style:square;mso-width-percent:0;mso-height-percent:0;mso-wrap-distance-left:9pt;mso-wrap-distance-top:0;mso-wrap-distance-right:9pt;mso-wrap-distance-bottom:0;mso-position-horizontal:absolute;mso-position-horizontal-relative:text;mso-position-vertical:absolute;mso-position-vertical-relative:text;mso-width-percent:0;mso-height-percent:0;mso-width-relative:margin;mso-height-relative:margin" from="-14.25pt,40.3pt" to="477pt,41.05pt" o:gfxdata="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" strokecolor="#5b9bd5" strokeweight="1pt">
+            <v:line w14:anchorId="3FC42EFD" id="Conector reto 3" o:spid="_x0000_s1026" style="position:absolute;flip:y;z-index:251659264;visibility:visible;mso-wrap-style:square;mso-width-percent:0;mso-height-percent:0;mso-wrap-distance-left:9pt;mso-wrap-distance-top:0;mso-wrap-distance-right:9pt;mso-wrap-distance-bottom:0;mso-position-horizontal:absolute;mso-position-horizontal-relative:text;mso-position-vertical:absolute;mso-position-vertical-relative:text;mso-width-percent:0;mso-height-percent:0;mso-width-relative:margin;mso-height-relative:margin" from="-14.25pt,40.3pt" to="477pt,41.05pt" o:gfxdata="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" strokecolor="#5b9bd5" strokeweight="1pt">
               <v:stroke joinstyle="miter"/>
               <o:lock v:ext="edit" shapetype="f"/>
             </v:line>
@@ -6871,145 +6205,6 @@
       <w:t>https://github.com/MarceloChaves/GLU</w:t>
     </w:r>
   </w:p>
-  <w:p>
-    <w:pPr>
-      <w:pStyle w:val="Cabealho"/>
-      <w:tabs>
-        <w:tab w:val="clear" w:pos="4320"/>
-        <w:tab w:val="clear" w:pos="8640"/>
-        <w:tab w:val="center" w:pos="4802"/>
-        <w:tab w:val="right" w:pos="9605"/>
-      </w:tabs>
-    </w:pPr>
-  </w:p>
-</w:hdr>
-</file>
-
-<file path=word/header4.xml><?xml version="1.0" encoding="utf-8"?>
-<w:hdr xmlns:wpc="http://schemas.microsoft.com/office/word/2010/wordprocessingCanvas" xmlns:cx="http://schemas.microsoft.com/office/drawing/2014/chartex" xmlns:cx1="http://schemas.microsoft.com/office/drawing/2015/9/8/chartex" xmlns:mc="http://schemas.openxmlformats.org/markup-compatibility/2006" xmlns:o="urn:schemas-microsoft-com:office:office" xmlns:r="http://schemas.openxmlformats.org/officeDocument/2006/relationships" xmlns:m="http://schemas.openxmlformats.org/officeDocument/2006/math" xmlns:v="urn:schemas-microsoft-com:vml" xmlns:wp14="http://schemas.microsoft.com/office/word/2010/wordprocessingDrawing" xmlns:wp="http://schemas.openxmlformats.org/drawingml/2006/wordprocessingDrawing" xmlns:w10="urn:schemas-microsoft-com:office:word" xmlns:w="http://schemas.openxmlformats.org/wordprocessingml/2006/main" xmlns:w14="http://schemas.microsoft.com/office/word/2010/wordml" xmlns:w15="http://schemas.microsoft.com/office/word/2012/wordml" xmlns:w16se="http://schemas.microsoft.com/office/word/2015/wordml/symex" xmlns:wpg="http://schemas.microsoft.com/office/word/2010/wordprocessingGroup" xmlns:wpi="http://schemas.microsoft.com/office/word/2010/wordprocessingInk" xmlns:wne="http://schemas.microsoft.com/office/word/2006/wordml" xmlns:wps="http://schemas.microsoft.com/office/word/2010/wordprocessingShape" mc:Ignorable="w14 w15 w16se wp14">
-  <w:p/>
-</w:hdr>
-</file>
-
-<file path=word/header5.xml><?xml version="1.0" encoding="utf-8"?>
-<w:hdr xmlns:wpc="http://schemas.microsoft.com/office/word/2010/wordprocessingCanvas" xmlns:cx="http://schemas.microsoft.com/office/drawing/2014/chartex" xmlns:cx1="http://schemas.microsoft.com/office/drawing/2015/9/8/chartex" xmlns:mc="http://schemas.openxmlformats.org/markup-compatibility/2006" xmlns:o="urn:schemas-microsoft-com:office:office" xmlns:r="http://schemas.openxmlformats.org/officeDocument/2006/relationships" xmlns:m="http://schemas.openxmlformats.org/officeDocument/2006/math" xmlns:v="urn:schemas-microsoft-com:vml" xmlns:wp14="http://schemas.microsoft.com/office/word/2010/wordprocessingDrawing" xmlns:wp="http://schemas.openxmlformats.org/drawingml/2006/wordprocessingDrawing" xmlns:w10="urn:schemas-microsoft-com:office:word" xmlns:w="http://schemas.openxmlformats.org/wordprocessingml/2006/main" xmlns:w14="http://schemas.microsoft.com/office/word/2010/wordml" xmlns:w15="http://schemas.microsoft.com/office/word/2012/wordml" xmlns:w16se="http://schemas.microsoft.com/office/word/2015/wordml/symex" xmlns:wpg="http://schemas.microsoft.com/office/word/2010/wordprocessingGroup" xmlns:wpi="http://schemas.microsoft.com/office/word/2010/wordprocessingInk" xmlns:wne="http://schemas.microsoft.com/office/word/2006/wordml" xmlns:wps="http://schemas.microsoft.com/office/word/2010/wordprocessingShape" mc:Ignorable="w14 w15 w16se wp14">
-  <w:tbl>
-    <w:tblPr>
-      <w:tblW w:w="0" w:type="auto"/>
-      <w:tblBorders>
-        <w:top w:val="single" w:sz="4" w:space="0" w:color="auto"/>
-      </w:tblBorders>
-      <w:tblLayout w:type="fixed"/>
-      <w:tblCellMar>
-        <w:left w:w="70" w:type="dxa"/>
-        <w:right w:w="70" w:type="dxa"/>
-      </w:tblCellMar>
-      <w:tblLook w:val="0000" w:firstRow="0" w:lastRow="0" w:firstColumn="0" w:lastColumn="0" w:noHBand="0" w:noVBand="0"/>
-    </w:tblPr>
-    <w:tblGrid>
-      <w:gridCol w:w="4605"/>
-      <w:gridCol w:w="4605"/>
-    </w:tblGrid>
-    <w:tr>
-      <w:tblPrEx>
-        <w:tblCellMar>
-          <w:top w:w="0" w:type="dxa"/>
-          <w:bottom w:w="0" w:type="dxa"/>
-        </w:tblCellMar>
-      </w:tblPrEx>
-      <w:trPr>
-        <w:trHeight w:val="695"/>
-      </w:trPr>
-      <w:tc>
-        <w:tcPr>
-          <w:tcW w:w="4605" w:type="dxa"/>
-        </w:tcPr>
-        <w:p>
-          <w:pPr>
-            <w:pStyle w:val="Rodap"/>
-          </w:pPr>
-          <w:r>
-            <w:t>&lt;logo ou nome do cliente&gt;</w:t>
-          </w:r>
-        </w:p>
-      </w:tc>
-      <w:tc>
-        <w:tcPr>
-          <w:tcW w:w="4605" w:type="dxa"/>
-        </w:tcPr>
-        <w:p>
-          <w:pPr>
-            <w:spacing w:after="0"/>
-          </w:pPr>
-        </w:p>
-      </w:tc>
-    </w:tr>
-  </w:tbl>
-  <w:p>
-    <w:pPr>
-      <w:pStyle w:val="Cabealho"/>
-      <w:rPr>
-        <w:sz w:val="2"/>
-      </w:rPr>
-    </w:pPr>
-  </w:p>
-</w:hdr>
-</file>
-
-<file path=word/header6.xml><?xml version="1.0" encoding="utf-8"?>
-<w:hdr xmlns:wpc="http://schemas.microsoft.com/office/word/2010/wordprocessingCanvas" xmlns:cx="http://schemas.microsoft.com/office/drawing/2014/chartex" xmlns:cx1="http://schemas.microsoft.com/office/drawing/2015/9/8/chartex" xmlns:mc="http://schemas.openxmlformats.org/markup-compatibility/2006" xmlns:o="urn:schemas-microsoft-com:office:office" xmlns:r="http://schemas.openxmlformats.org/officeDocument/2006/relationships" xmlns:m="http://schemas.openxmlformats.org/officeDocument/2006/math" xmlns:v="urn:schemas-microsoft-com:vml" xmlns:wp14="http://schemas.microsoft.com/office/word/2010/wordprocessingDrawing" xmlns:wp="http://schemas.openxmlformats.org/drawingml/2006/wordprocessingDrawing" xmlns:w10="urn:schemas-microsoft-com:office:word" xmlns:w="http://schemas.openxmlformats.org/wordprocessingml/2006/main" xmlns:w14="http://schemas.microsoft.com/office/word/2010/wordml" xmlns:w15="http://schemas.microsoft.com/office/word/2012/wordml" xmlns:w16se="http://schemas.microsoft.com/office/word/2015/wordml/symex" xmlns:wpg="http://schemas.microsoft.com/office/word/2010/wordprocessingGroup" xmlns:wpi="http://schemas.microsoft.com/office/word/2010/wordprocessingInk" xmlns:wne="http://schemas.microsoft.com/office/word/2006/wordml" xmlns:wps="http://schemas.microsoft.com/office/word/2010/wordprocessingShape" mc:Ignorable="w14 w15 w16se wp14">
-  <w:tbl>
-    <w:tblPr>
-      <w:tblW w:w="0" w:type="auto"/>
-      <w:tblBorders>
-        <w:top w:val="single" w:sz="4" w:space="0" w:color="auto"/>
-      </w:tblBorders>
-      <w:tblLayout w:type="fixed"/>
-      <w:tblCellMar>
-        <w:left w:w="70" w:type="dxa"/>
-        <w:right w:w="70" w:type="dxa"/>
-      </w:tblCellMar>
-      <w:tblLook w:val="0000" w:firstRow="0" w:lastRow="0" w:firstColumn="0" w:lastColumn="0" w:noHBand="0" w:noVBand="0"/>
-    </w:tblPr>
-    <w:tblGrid>
-      <w:gridCol w:w="4605"/>
-      <w:gridCol w:w="4605"/>
-    </w:tblGrid>
-    <w:tr>
-      <w:tblPrEx>
-        <w:tblCellMar>
-          <w:top w:w="0" w:type="dxa"/>
-          <w:bottom w:w="0" w:type="dxa"/>
-        </w:tblCellMar>
-      </w:tblPrEx>
-      <w:trPr>
-        <w:trHeight w:val="695"/>
-      </w:trPr>
-      <w:tc>
-        <w:tcPr>
-          <w:tcW w:w="4605" w:type="dxa"/>
-        </w:tcPr>
-        <w:p>
-          <w:pPr>
-            <w:pStyle w:val="Rodap"/>
-          </w:pPr>
-          <w:r>
-            <w:t>&lt;logo ou nome do cliente&gt;</w:t>
-          </w:r>
-        </w:p>
-      </w:tc>
-      <w:tc>
-        <w:tcPr>
-          <w:tcW w:w="4605" w:type="dxa"/>
-        </w:tcPr>
-        <w:p>
-          <w:pPr>
-            <w:spacing w:after="0"/>
-          </w:pPr>
-        </w:p>
-      </w:tc>
-    </w:tr>
-  </w:tbl>
   <w:p>
     <w:pPr>
       <w:pStyle w:val="Cabealho"/>
@@ -8065,6 +7260,50 @@
     <w:lsdException w:name="Hyperlink" w:uiPriority="99"/>
     <w:lsdException w:name="Strong" w:qFormat="1"/>
     <w:lsdException w:name="Emphasis" w:qFormat="1"/>
+    <w:lsdException w:name="Normal Table" w:semiHidden="1" w:unhideWhenUsed="1"/>
+    <w:lsdException w:name="Table Simple 1" w:semiHidden="1" w:unhideWhenUsed="1"/>
+    <w:lsdException w:name="Table Simple 2" w:semiHidden="1" w:unhideWhenUsed="1"/>
+    <w:lsdException w:name="Table Simple 3" w:semiHidden="1" w:unhideWhenUsed="1"/>
+    <w:lsdException w:name="Table Classic 1" w:semiHidden="1" w:unhideWhenUsed="1"/>
+    <w:lsdException w:name="Table Classic 2" w:semiHidden="1" w:unhideWhenUsed="1"/>
+    <w:lsdException w:name="Table Classic 3" w:semiHidden="1" w:unhideWhenUsed="1"/>
+    <w:lsdException w:name="Table Classic 4" w:semiHidden="1" w:unhideWhenUsed="1"/>
+    <w:lsdException w:name="Table Colorful 1" w:semiHidden="1" w:unhideWhenUsed="1"/>
+    <w:lsdException w:name="Table Colorful 2" w:semiHidden="1" w:unhideWhenUsed="1"/>
+    <w:lsdException w:name="Table Colorful 3" w:semiHidden="1" w:unhideWhenUsed="1"/>
+    <w:lsdException w:name="Table Columns 1" w:semiHidden="1" w:unhideWhenUsed="1"/>
+    <w:lsdException w:name="Table Columns 2" w:semiHidden="1" w:unhideWhenUsed="1"/>
+    <w:lsdException w:name="Table Columns 3" w:semiHidden="1" w:unhideWhenUsed="1"/>
+    <w:lsdException w:name="Table Columns 4" w:semiHidden="1" w:unhideWhenUsed="1"/>
+    <w:lsdException w:name="Table Columns 5" w:semiHidden="1" w:unhideWhenUsed="1"/>
+    <w:lsdException w:name="Table Grid 1" w:semiHidden="1" w:unhideWhenUsed="1"/>
+    <w:lsdException w:name="Table Grid 2" w:semiHidden="1" w:unhideWhenUsed="1"/>
+    <w:lsdException w:name="Table Grid 3" w:semiHidden="1" w:unhideWhenUsed="1"/>
+    <w:lsdException w:name="Table Grid 4" w:semiHidden="1" w:unhideWhenUsed="1"/>
+    <w:lsdException w:name="Table Grid 5" w:semiHidden="1" w:unhideWhenUsed="1"/>
+    <w:lsdException w:name="Table Grid 6" w:semiHidden="1" w:unhideWhenUsed="1"/>
+    <w:lsdException w:name="Table Grid 7" w:semiHidden="1" w:unhideWhenUsed="1"/>
+    <w:lsdException w:name="Table Grid 8" w:semiHidden="1" w:unhideWhenUsed="1"/>
+    <w:lsdException w:name="Table List 1" w:semiHidden="1" w:unhideWhenUsed="1"/>
+    <w:lsdException w:name="Table List 2" w:semiHidden="1" w:unhideWhenUsed="1"/>
+    <w:lsdException w:name="Table List 3" w:semiHidden="1" w:unhideWhenUsed="1"/>
+    <w:lsdException w:name="Table List 4" w:semiHidden="1" w:unhideWhenUsed="1"/>
+    <w:lsdException w:name="Table List 5" w:semiHidden="1" w:unhideWhenUsed="1"/>
+    <w:lsdException w:name="Table List 6" w:semiHidden="1" w:unhideWhenUsed="1"/>
+    <w:lsdException w:name="Table List 7" w:semiHidden="1" w:unhideWhenUsed="1"/>
+    <w:lsdException w:name="Table List 8" w:semiHidden="1" w:unhideWhenUsed="1"/>
+    <w:lsdException w:name="Table 3D effects 1" w:semiHidden="1" w:unhideWhenUsed="1"/>
+    <w:lsdException w:name="Table 3D effects 2" w:semiHidden="1" w:unhideWhenUsed="1"/>
+    <w:lsdException w:name="Table 3D effects 3" w:semiHidden="1" w:unhideWhenUsed="1"/>
+    <w:lsdException w:name="Table Contemporary" w:semiHidden="1" w:unhideWhenUsed="1"/>
+    <w:lsdException w:name="Table Elegant" w:semiHidden="1" w:unhideWhenUsed="1"/>
+    <w:lsdException w:name="Table Professional" w:semiHidden="1" w:unhideWhenUsed="1"/>
+    <w:lsdException w:name="Table Subtle 1" w:semiHidden="1" w:unhideWhenUsed="1"/>
+    <w:lsdException w:name="Table Subtle 2" w:semiHidden="1" w:unhideWhenUsed="1"/>
+    <w:lsdException w:name="Table Web 1" w:semiHidden="1" w:unhideWhenUsed="1"/>
+    <w:lsdException w:name="Table Web 2" w:semiHidden="1" w:unhideWhenUsed="1"/>
+    <w:lsdException w:name="Table Web 3" w:semiHidden="1" w:unhideWhenUsed="1"/>
+    <w:lsdException w:name="Table Theme" w:semiHidden="1" w:unhideWhenUsed="1"/>
     <w:lsdException w:name="Placeholder Text" w:semiHidden="1" w:uiPriority="99"/>
     <w:lsdException w:name="No Spacing" w:uiPriority="1" w:qFormat="1"/>
     <w:lsdException w:name="Light Shading" w:uiPriority="60"/>
@@ -8462,11 +7701,15 @@
   </w:style>
   <w:style w:type="character" w:default="1" w:styleId="Fontepargpadro">
     <w:name w:val="Default Paragraph Font"/>
+    <w:uiPriority w:val="1"/>
     <w:semiHidden/>
+    <w:unhideWhenUsed/>
   </w:style>
   <w:style w:type="table" w:default="1" w:styleId="Tabelanormal">
     <w:name w:val="Normal Table"/>
+    <w:uiPriority w:val="99"/>
     <w:semiHidden/>
+    <w:unhideWhenUsed/>
     <w:tblPr>
       <w:tblInd w:w="0" w:type="dxa"/>
       <w:tblCellMar>
@@ -8479,7 +7722,9 @@
   </w:style>
   <w:style w:type="numbering" w:default="1" w:styleId="Semlista">
     <w:name w:val="No List"/>
+    <w:uiPriority w:val="99"/>
     <w:semiHidden/>
+    <w:unhideWhenUsed/>
   </w:style>
   <w:style w:type="paragraph" w:styleId="Rodap">
     <w:name w:val="footer"/>
@@ -8822,6 +8067,7 @@
   </w:style>
   <w:style w:type="character" w:customStyle="1" w:styleId="RodapChar">
     <w:name w:val="Rodapé Char"/>
+    <w:aliases w:val="PSC_Rodapé Char"/>
     <w:link w:val="Rodap"/>
     <w:uiPriority w:val="99"/>
     <w:rsid w:val="00C26809"/>
@@ -9092,4 +8338,16 @@
     </a:ext>
   </a:extLst>
 </a:theme>
+</file>
+
+<file path=customXml/item1.xml><?xml version="1.0" encoding="utf-8"?>
+<b:Sources xmlns:b="http://schemas.openxmlformats.org/officeDocument/2006/bibliography" xmlns="http://schemas.openxmlformats.org/officeDocument/2006/bibliography" SelectedStyle="\APASixthEditionOfficeOnline.xsl" StyleName="APA" Version="6"/>
+</file>
+
+<file path=customXml/itemProps1.xml><?xml version="1.0" encoding="utf-8"?>
+<ds:datastoreItem xmlns:ds="http://schemas.openxmlformats.org/officeDocument/2006/customXml" ds:itemID="{10639C31-DDF5-4429-8CCC-EF8EFE8BCF98}">
+  <ds:schemaRefs>
+    <ds:schemaRef ds:uri="http://schemas.openxmlformats.org/officeDocument/2006/bibliography"/>
+  </ds:schemaRefs>
+</ds:datastoreItem>
 </file>
</xml_diff>